<commit_message>
Add outline for paper
</commit_message>
<xml_diff>
--- a/Project 4/cs460-580 fall 2021 p4 - Group research transactions and concurrency.docx
+++ b/Project 4/cs460-580 fall 2021 p4 - Group research transactions and concurrency.docx
@@ -1,6 +1,6 @@
 
 <file path=word/document.xml><?xml version="1.0" encoding="utf-8"?>
-<w:document xmlns:wpc="http://schemas.microsoft.com/office/word/2010/wordprocessingCanvas" xmlns:cx="http://schemas.microsoft.com/office/drawing/2014/chartex" xmlns:cx1="http://schemas.microsoft.com/office/drawing/2015/9/8/chartex" xmlns:cx2="http://schemas.microsoft.com/office/drawing/2015/10/21/chartex" xmlns:cx3="http://schemas.microsoft.com/office/drawing/2016/5/9/chartex" xmlns:cx4="http://schemas.microsoft.com/office/drawing/2016/5/10/chartex" xmlns:cx5="http://schemas.microsoft.com/office/drawing/2016/5/11/chartex" xmlns:cx6="http://schemas.microsoft.com/office/drawing/2016/5/12/chartex" xmlns:cx7="http://schemas.microsoft.com/office/drawing/2016/5/13/chartex" xmlns:cx8="http://schemas.microsoft.com/office/drawing/2016/5/14/chartex" xmlns:mc="http://schemas.openxmlformats.org/markup-compatibility/2006" xmlns:aink="http://schemas.microsoft.com/office/drawing/2016/ink" xmlns:am3d="http://schemas.microsoft.com/office/drawing/2017/model3d" xmlns:o="urn:schemas-microsoft-com:office:office" xmlns:r="http://schemas.openxmlformats.org/officeDocument/2006/relationships" xmlns:m="http://schemas.openxmlformats.org/officeDocument/2006/math" xmlns:v="urn:schemas-microsoft-com:vml" xmlns:wp14="http://schemas.microsoft.com/office/word/2010/wordprocessingDrawing" xmlns:wp="http://schemas.openxmlformats.org/drawingml/2006/wordprocessingDrawing" xmlns:w10="urn:schemas-microsoft-com:office:word" xmlns:w="http://schemas.openxmlformats.org/wordprocessingml/2006/main" xmlns:w14="http://schemas.microsoft.com/office/word/2010/wordml" xmlns:w15="http://schemas.microsoft.com/office/word/2012/wordml" xmlns:w16cex="http://schemas.microsoft.com/office/word/2018/wordml/cex" xmlns:w16cid="http://schemas.microsoft.com/office/word/2016/wordml/cid" xmlns:w16="http://schemas.microsoft.com/office/word/2018/wordml" xmlns:w16se="http://schemas.microsoft.com/office/word/2015/wordml/symex" xmlns:wpg="http://schemas.microsoft.com/office/word/2010/wordprocessingGroup" xmlns:wpi="http://schemas.microsoft.com/office/word/2010/wordprocessingInk" xmlns:wne="http://schemas.microsoft.com/office/word/2006/wordml" xmlns:wps="http://schemas.microsoft.com/office/word/2010/wordprocessingShape" mc:Ignorable="w14 w15 w16se w16cid w16 w16cex wp14">
+<w:document xmlns:wpc="http://schemas.microsoft.com/office/word/2010/wordprocessingCanvas" xmlns:cx="http://schemas.microsoft.com/office/drawing/2014/chartex" xmlns:cx1="http://schemas.microsoft.com/office/drawing/2015/9/8/chartex" xmlns:cx2="http://schemas.microsoft.com/office/drawing/2015/10/21/chartex" xmlns:cx3="http://schemas.microsoft.com/office/drawing/2016/5/9/chartex" xmlns:cx4="http://schemas.microsoft.com/office/drawing/2016/5/10/chartex" xmlns:cx5="http://schemas.microsoft.com/office/drawing/2016/5/11/chartex" xmlns:cx6="http://schemas.microsoft.com/office/drawing/2016/5/12/chartex" xmlns:cx7="http://schemas.microsoft.com/office/drawing/2016/5/13/chartex" xmlns:cx8="http://schemas.microsoft.com/office/drawing/2016/5/14/chartex" xmlns:mc="http://schemas.openxmlformats.org/markup-compatibility/2006" xmlns:aink="http://schemas.microsoft.com/office/drawing/2016/ink" xmlns:am3d="http://schemas.microsoft.com/office/drawing/2017/model3d" xmlns:o="urn:schemas-microsoft-com:office:office" xmlns:r="http://schemas.openxmlformats.org/officeDocument/2006/relationships" xmlns:m="http://schemas.openxmlformats.org/officeDocument/2006/math" xmlns:v="urn:schemas-microsoft-com:vml" xmlns:wp14="http://schemas.microsoft.com/office/word/2010/wordprocessingDrawing" xmlns:wp="http://schemas.openxmlformats.org/drawingml/2006/wordprocessingDrawing" xmlns:w10="urn:schemas-microsoft-com:office:word" xmlns:w="http://schemas.openxmlformats.org/wordprocessingml/2006/main" xmlns:w14="http://schemas.microsoft.com/office/word/2010/wordml" xmlns:w15="http://schemas.microsoft.com/office/word/2012/wordml" xmlns:w16cex="http://schemas.microsoft.com/office/word/2018/wordml/cex" xmlns:w16cid="http://schemas.microsoft.com/office/word/2016/wordml/cid" xmlns:w16="http://schemas.microsoft.com/office/word/2018/wordml" xmlns:w16sdtdh="http://schemas.microsoft.com/office/word/2020/wordml/sdtdatahash" xmlns:w16se="http://schemas.microsoft.com/office/word/2015/wordml/symex" xmlns:wpg="http://schemas.microsoft.com/office/word/2010/wordprocessingGroup" xmlns:wpi="http://schemas.microsoft.com/office/word/2010/wordprocessingInk" xmlns:wne="http://schemas.microsoft.com/office/word/2006/wordml" xmlns:wps="http://schemas.microsoft.com/office/word/2010/wordprocessingShape" mc:Ignorable="w14 w15 w16se w16cid w16 w16cex w16sdtdh wp14">
   <w:body>
     <w:p>
       <w:pPr>
@@ -74,8 +74,8 @@
         <w:tblLook w:val="04A0" w:firstRow="1" w:lastRow="0" w:firstColumn="1" w:lastColumn="0" w:noHBand="0" w:noVBand="1"/>
       </w:tblPr>
       <w:tblGrid>
-        <w:gridCol w:w="2237"/>
-        <w:gridCol w:w="7113"/>
+        <w:gridCol w:w="2236"/>
+        <w:gridCol w:w="7114"/>
       </w:tblGrid>
       <w:tr>
         <w:tc>
@@ -102,7 +102,16 @@
           <w:tcPr>
             <w:tcW w:w="7308" w:type="dxa"/>
           </w:tcPr>
-          <w:p/>
+          <w:p>
+            <w:r>
+              <w:t xml:space="preserve">Antonio </w:t>
+            </w:r>
+            <w:proofErr w:type="spellStart"/>
+            <w:r>
+              <w:t>Zea</w:t>
+            </w:r>
+            <w:proofErr w:type="spellEnd"/>
+          </w:p>
         </w:tc>
       </w:tr>
       <w:tr>
@@ -343,27 +352,7 @@
           <w:sz w:val="28"/>
           <w:szCs w:val="28"/>
         </w:rPr>
-        <w:t xml:space="preserve">group </w:t>
-      </w:r>
-      <w:proofErr w:type="gramStart"/>
-      <w:r>
-        <w:rPr>
-          <w:i w:val="0"/>
-          <w:iCs w:val="0"/>
-          <w:sz w:val="28"/>
-          <w:szCs w:val="28"/>
-        </w:rPr>
-        <w:t>project, but</w:t>
-      </w:r>
-      <w:proofErr w:type="gramEnd"/>
-      <w:r>
-        <w:rPr>
-          <w:i w:val="0"/>
-          <w:iCs w:val="0"/>
-          <w:sz w:val="28"/>
-          <w:szCs w:val="28"/>
-        </w:rPr>
-        <w:t xml:space="preserve"> be sure all know how to do the problems</w:t>
+        <w:t>group project, but be sure all know how to do the problems</w:t>
       </w:r>
       <w:r>
         <w:rPr>
@@ -1350,23 +1339,7 @@
                 <w:sz w:val="24"/>
                 <w:szCs w:val="24"/>
               </w:rPr>
-              <w:t>SCHEDULE: r1(X); r2(Z); r1(Z); r3(X); r3(Y); w1(X); w3(Y); r2(Y); w2(Z); w2(Y</w:t>
-            </w:r>
-            <w:proofErr w:type="gramStart"/>
-            <w:r>
-              <w:rPr>
-                <w:sz w:val="24"/>
-                <w:szCs w:val="24"/>
-              </w:rPr>
-              <w:t>);</w:t>
-            </w:r>
-            <w:proofErr w:type="gramEnd"/>
-            <w:r>
-              <w:rPr>
-                <w:sz w:val="24"/>
-                <w:szCs w:val="24"/>
-              </w:rPr>
-              <w:t xml:space="preserve"> </w:t>
+              <w:t xml:space="preserve">SCHEDULE: r1(X); r2(Z); r1(Z); r3(X); r3(Y); w1(X); w3(Y); r2(Y); w2(Z); w2(Y); </w:t>
             </w:r>
           </w:p>
           <w:p>
@@ -1391,6 +1364,1692 @@
     </w:tbl>
     <w:p>
       <w:pPr>
+        <w:rPr>
+          <w:i w:val="0"/>
+          <w:iCs w:val="0"/>
+          <w:sz w:val="28"/>
+          <w:szCs w:val="28"/>
+        </w:rPr>
+      </w:pPr>
+    </w:p>
+    <w:p>
+      <w:pPr>
+        <w:spacing w:after="0" w:line="240" w:lineRule="auto"/>
+        <w:ind w:left="2880" w:hanging="2880"/>
+        <w:rPr>
+          <w:i w:val="0"/>
+          <w:iCs w:val="0"/>
+          <w:sz w:val="28"/>
+          <w:szCs w:val="28"/>
+        </w:rPr>
+      </w:pPr>
+      <w:r>
+        <w:rPr>
+          <w:i w:val="0"/>
+          <w:iCs w:val="0"/>
+          <w:sz w:val="28"/>
+          <w:szCs w:val="28"/>
+        </w:rPr>
+        <w:br w:type="page"/>
+      </w:r>
+    </w:p>
+    <w:p>
+      <w:pPr>
+        <w:rPr>
+          <w:i w:val="0"/>
+          <w:iCs w:val="0"/>
+          <w:sz w:val="28"/>
+          <w:szCs w:val="28"/>
+        </w:rPr>
+      </w:pPr>
+      <w:r>
+        <w:rPr>
+          <w:i w:val="0"/>
+          <w:iCs w:val="0"/>
+          <w:sz w:val="28"/>
+          <w:szCs w:val="28"/>
+        </w:rPr>
+        <w:lastRenderedPageBreak/>
+        <w:t>21</w:t>
+      </w:r>
+    </w:p>
+    <w:p>
+      <w:pPr>
+        <w:pStyle w:val="ListParagraph"/>
+        <w:numPr>
+          <w:ilvl w:val="0"/>
+          <w:numId w:val="8"/>
+        </w:numPr>
+        <w:rPr>
+          <w:i w:val="0"/>
+          <w:iCs w:val="0"/>
+          <w:sz w:val="28"/>
+          <w:szCs w:val="28"/>
+        </w:rPr>
+      </w:pPr>
+      <w:r>
+        <w:rPr>
+          <w:i w:val="0"/>
+          <w:iCs w:val="0"/>
+          <w:sz w:val="28"/>
+          <w:szCs w:val="28"/>
+        </w:rPr>
+        <w:t>Introduction to Transaction Processing</w:t>
+      </w:r>
+    </w:p>
+    <w:p>
+      <w:pPr>
+        <w:pStyle w:val="ListParagraph"/>
+        <w:numPr>
+          <w:ilvl w:val="1"/>
+          <w:numId w:val="8"/>
+        </w:numPr>
+        <w:rPr>
+          <w:i w:val="0"/>
+          <w:iCs w:val="0"/>
+          <w:sz w:val="28"/>
+          <w:szCs w:val="28"/>
+        </w:rPr>
+      </w:pPr>
+      <w:r>
+        <w:rPr>
+          <w:i w:val="0"/>
+          <w:iCs w:val="0"/>
+          <w:sz w:val="28"/>
+          <w:szCs w:val="28"/>
+        </w:rPr>
+        <w:t>Single-User versus Multiuser System</w:t>
+      </w:r>
+    </w:p>
+    <w:p>
+      <w:pPr>
+        <w:pStyle w:val="ListParagraph"/>
+        <w:numPr>
+          <w:ilvl w:val="2"/>
+          <w:numId w:val="8"/>
+        </w:numPr>
+        <w:rPr>
+          <w:i w:val="0"/>
+          <w:iCs w:val="0"/>
+          <w:sz w:val="28"/>
+          <w:szCs w:val="28"/>
+        </w:rPr>
+      </w:pPr>
+      <w:r>
+        <w:rPr>
+          <w:i w:val="0"/>
+          <w:iCs w:val="0"/>
+          <w:sz w:val="28"/>
+          <w:szCs w:val="28"/>
+        </w:rPr>
+        <w:t xml:space="preserve">Database systems may be classified according to the number of users who can use the system concurrently. A DBMS is single-user if at most one user at a time can use the system and it is multiuser if many users can use the </w:t>
+      </w:r>
+      <w:r>
+        <w:rPr>
+          <w:i w:val="0"/>
+          <w:iCs w:val="0"/>
+          <w:sz w:val="28"/>
+          <w:szCs w:val="28"/>
+        </w:rPr>
+        <w:t>system concurrently.  Single-user DBMSs are generally used in small applications that reside on personal computers (</w:t>
+      </w:r>
+      <w:proofErr w:type="gramStart"/>
+      <w:r>
+        <w:rPr>
+          <w:i w:val="0"/>
+          <w:iCs w:val="0"/>
+          <w:sz w:val="28"/>
+          <w:szCs w:val="28"/>
+        </w:rPr>
+        <w:t>i.e.</w:t>
+      </w:r>
+      <w:proofErr w:type="gramEnd"/>
+      <w:r>
+        <w:rPr>
+          <w:i w:val="0"/>
+          <w:iCs w:val="0"/>
+          <w:sz w:val="28"/>
+          <w:szCs w:val="28"/>
+        </w:rPr>
+        <w:t xml:space="preserve"> </w:t>
+      </w:r>
+      <w:proofErr w:type="spellStart"/>
+      <w:r>
+        <w:rPr>
+          <w:i w:val="0"/>
+          <w:iCs w:val="0"/>
+          <w:sz w:val="28"/>
+          <w:szCs w:val="28"/>
+        </w:rPr>
+        <w:t>tinydb</w:t>
+      </w:r>
+      <w:proofErr w:type="spellEnd"/>
+      <w:r>
+        <w:rPr>
+          <w:i w:val="0"/>
+          <w:iCs w:val="0"/>
+          <w:sz w:val="28"/>
+          <w:szCs w:val="28"/>
+        </w:rPr>
+        <w:t xml:space="preserve"> in mobile apps).</w:t>
+      </w:r>
+    </w:p>
+    <w:p>
+      <w:pPr>
+        <w:pStyle w:val="ListParagraph"/>
+        <w:numPr>
+          <w:ilvl w:val="2"/>
+          <w:numId w:val="8"/>
+        </w:numPr>
+        <w:rPr>
+          <w:i w:val="0"/>
+          <w:iCs w:val="0"/>
+          <w:sz w:val="28"/>
+          <w:szCs w:val="28"/>
+        </w:rPr>
+      </w:pPr>
+      <w:r>
+        <w:rPr>
+          <w:i w:val="0"/>
+          <w:iCs w:val="0"/>
+          <w:sz w:val="28"/>
+          <w:szCs w:val="28"/>
+        </w:rPr>
+        <w:t>This functionality is supported through</w:t>
+      </w:r>
+      <w:r>
+        <w:rPr>
+          <w:i w:val="0"/>
+          <w:iCs w:val="0"/>
+          <w:sz w:val="28"/>
+          <w:szCs w:val="28"/>
+        </w:rPr>
+        <w:t xml:space="preserve"> interleaved concurrency.  Database operations do not actually happen at the exact same time.  They are instead interleaved which means while one operation is working the other is waiting for its turn to work on the database.</w:t>
+      </w:r>
+    </w:p>
+    <w:p>
+      <w:pPr>
+        <w:pStyle w:val="ListParagraph"/>
+        <w:numPr>
+          <w:ilvl w:val="1"/>
+          <w:numId w:val="8"/>
+        </w:numPr>
+        <w:rPr>
+          <w:i w:val="0"/>
+          <w:iCs w:val="0"/>
+          <w:sz w:val="28"/>
+          <w:szCs w:val="28"/>
+        </w:rPr>
+      </w:pPr>
+      <w:r>
+        <w:rPr>
+          <w:i w:val="0"/>
+          <w:iCs w:val="0"/>
+          <w:sz w:val="28"/>
+          <w:szCs w:val="28"/>
+        </w:rPr>
+        <w:t>Transactions, Database Items, Read and Write Operations and DBMS Buffers</w:t>
+      </w:r>
+    </w:p>
+    <w:p>
+      <w:pPr>
+        <w:pStyle w:val="ListParagraph"/>
+        <w:numPr>
+          <w:ilvl w:val="2"/>
+          <w:numId w:val="8"/>
+        </w:numPr>
+        <w:rPr>
+          <w:i w:val="0"/>
+          <w:iCs w:val="0"/>
+          <w:sz w:val="28"/>
+          <w:szCs w:val="28"/>
+        </w:rPr>
+      </w:pPr>
+      <w:r>
+        <w:rPr>
+          <w:i w:val="0"/>
+          <w:iCs w:val="0"/>
+          <w:sz w:val="28"/>
+          <w:szCs w:val="28"/>
+        </w:rPr>
+        <w:t>A transaction is an executing program that forms a logical unit of database proces</w:t>
+      </w:r>
+      <w:r>
+        <w:rPr>
+          <w:i w:val="0"/>
+          <w:iCs w:val="0"/>
+          <w:sz w:val="28"/>
+          <w:szCs w:val="28"/>
+        </w:rPr>
+        <w:t>sing.</w:t>
+      </w:r>
+      <w:r>
+        <w:rPr>
+          <w:i w:val="0"/>
+          <w:iCs w:val="0"/>
+          <w:sz w:val="28"/>
+          <w:szCs w:val="28"/>
+        </w:rPr>
+        <w:t xml:space="preserve"> One way to specify transaction </w:t>
+      </w:r>
+      <w:proofErr w:type="spellStart"/>
+      <w:r>
+        <w:rPr>
+          <w:i w:val="0"/>
+          <w:iCs w:val="0"/>
+          <w:sz w:val="28"/>
+          <w:szCs w:val="28"/>
+        </w:rPr>
+        <w:t>boundersies</w:t>
+      </w:r>
+      <w:proofErr w:type="spellEnd"/>
+    </w:p>
+    <w:p>
+      <w:pPr>
+        <w:pStyle w:val="ListParagraph"/>
+        <w:numPr>
+          <w:ilvl w:val="1"/>
+          <w:numId w:val="8"/>
+        </w:numPr>
+        <w:rPr>
+          <w:i w:val="0"/>
+          <w:iCs w:val="0"/>
+          <w:sz w:val="28"/>
+          <w:szCs w:val="28"/>
+        </w:rPr>
+      </w:pPr>
+      <w:r>
+        <w:rPr>
+          <w:i w:val="0"/>
+          <w:iCs w:val="0"/>
+          <w:sz w:val="28"/>
+          <w:szCs w:val="28"/>
+        </w:rPr>
+        <w:t>Why Concurrency Control is Needed</w:t>
+      </w:r>
+    </w:p>
+    <w:p>
+      <w:pPr>
+        <w:pStyle w:val="ListParagraph"/>
+        <w:numPr>
+          <w:ilvl w:val="1"/>
+          <w:numId w:val="8"/>
+        </w:numPr>
+        <w:rPr>
+          <w:i w:val="0"/>
+          <w:iCs w:val="0"/>
+          <w:sz w:val="28"/>
+          <w:szCs w:val="28"/>
+        </w:rPr>
+      </w:pPr>
+      <w:r>
+        <w:rPr>
+          <w:i w:val="0"/>
+          <w:iCs w:val="0"/>
+          <w:sz w:val="28"/>
+          <w:szCs w:val="28"/>
+        </w:rPr>
+        <w:t>Why Recovery is Needed</w:t>
+      </w:r>
+    </w:p>
+    <w:p>
+      <w:pPr>
+        <w:pStyle w:val="ListParagraph"/>
+        <w:numPr>
+          <w:ilvl w:val="0"/>
+          <w:numId w:val="8"/>
+        </w:numPr>
+        <w:rPr>
+          <w:i w:val="0"/>
+          <w:iCs w:val="0"/>
+          <w:sz w:val="28"/>
+          <w:szCs w:val="28"/>
+        </w:rPr>
+      </w:pPr>
+      <w:r>
+        <w:rPr>
+          <w:i w:val="0"/>
+          <w:iCs w:val="0"/>
+          <w:sz w:val="28"/>
+          <w:szCs w:val="28"/>
+        </w:rPr>
+        <w:t>Transaction and System Concepts</w:t>
+      </w:r>
+    </w:p>
+    <w:p>
+      <w:pPr>
+        <w:pStyle w:val="ListParagraph"/>
+        <w:numPr>
+          <w:ilvl w:val="1"/>
+          <w:numId w:val="8"/>
+        </w:numPr>
+        <w:rPr>
+          <w:i w:val="0"/>
+          <w:iCs w:val="0"/>
+          <w:sz w:val="28"/>
+          <w:szCs w:val="28"/>
+        </w:rPr>
+      </w:pPr>
+      <w:r>
+        <w:rPr>
+          <w:i w:val="0"/>
+          <w:iCs w:val="0"/>
+          <w:sz w:val="28"/>
+          <w:szCs w:val="28"/>
+        </w:rPr>
+        <w:t>Transaction States and Additional Operations</w:t>
+      </w:r>
+    </w:p>
+    <w:p>
+      <w:pPr>
+        <w:pStyle w:val="ListParagraph"/>
+        <w:numPr>
+          <w:ilvl w:val="1"/>
+          <w:numId w:val="8"/>
+        </w:numPr>
+        <w:rPr>
+          <w:i w:val="0"/>
+          <w:iCs w:val="0"/>
+          <w:sz w:val="28"/>
+          <w:szCs w:val="28"/>
+        </w:rPr>
+      </w:pPr>
+      <w:r>
+        <w:rPr>
+          <w:i w:val="0"/>
+          <w:iCs w:val="0"/>
+          <w:sz w:val="28"/>
+          <w:szCs w:val="28"/>
+        </w:rPr>
+        <w:t>The System Log</w:t>
+      </w:r>
+    </w:p>
+    <w:p>
+      <w:pPr>
+        <w:pStyle w:val="ListParagraph"/>
+        <w:numPr>
+          <w:ilvl w:val="1"/>
+          <w:numId w:val="8"/>
+        </w:numPr>
+        <w:rPr>
+          <w:i w:val="0"/>
+          <w:iCs w:val="0"/>
+          <w:sz w:val="28"/>
+          <w:szCs w:val="28"/>
+        </w:rPr>
+      </w:pPr>
+      <w:r>
+        <w:rPr>
+          <w:i w:val="0"/>
+          <w:iCs w:val="0"/>
+          <w:sz w:val="28"/>
+          <w:szCs w:val="28"/>
+        </w:rPr>
+        <w:t>Commit Point of a Transaction</w:t>
+      </w:r>
+    </w:p>
+    <w:p>
+      <w:pPr>
+        <w:pStyle w:val="ListParagraph"/>
+        <w:numPr>
+          <w:ilvl w:val="0"/>
+          <w:numId w:val="8"/>
+        </w:numPr>
+        <w:rPr>
+          <w:i w:val="0"/>
+          <w:iCs w:val="0"/>
+          <w:sz w:val="28"/>
+          <w:szCs w:val="28"/>
+        </w:rPr>
+      </w:pPr>
+      <w:r>
+        <w:rPr>
+          <w:i w:val="0"/>
+          <w:iCs w:val="0"/>
+          <w:sz w:val="28"/>
+          <w:szCs w:val="28"/>
+        </w:rPr>
+        <w:t>Desirable Properties of Transactions</w:t>
+      </w:r>
+    </w:p>
+    <w:p>
+      <w:pPr>
+        <w:pStyle w:val="ListParagraph"/>
+        <w:numPr>
+          <w:ilvl w:val="0"/>
+          <w:numId w:val="8"/>
+        </w:numPr>
+        <w:rPr>
+          <w:i w:val="0"/>
+          <w:iCs w:val="0"/>
+          <w:sz w:val="28"/>
+          <w:szCs w:val="28"/>
+        </w:rPr>
+      </w:pPr>
+      <w:r>
+        <w:rPr>
+          <w:i w:val="0"/>
+          <w:iCs w:val="0"/>
+          <w:sz w:val="28"/>
+          <w:szCs w:val="28"/>
+        </w:rPr>
+        <w:t>Characterizing Schedules Based on Recoverability*****</w:t>
+      </w:r>
+    </w:p>
+    <w:p>
+      <w:pPr>
+        <w:pStyle w:val="ListParagraph"/>
+        <w:numPr>
+          <w:ilvl w:val="1"/>
+          <w:numId w:val="8"/>
+        </w:numPr>
+        <w:rPr>
+          <w:i w:val="0"/>
+          <w:iCs w:val="0"/>
+          <w:sz w:val="28"/>
+          <w:szCs w:val="28"/>
+        </w:rPr>
+      </w:pPr>
+      <w:r>
+        <w:rPr>
+          <w:i w:val="0"/>
+          <w:iCs w:val="0"/>
+          <w:sz w:val="28"/>
+          <w:szCs w:val="28"/>
+        </w:rPr>
+        <w:t>Schedule (Histories) of Transactions</w:t>
+      </w:r>
+    </w:p>
+    <w:p>
+      <w:pPr>
+        <w:pStyle w:val="ListParagraph"/>
+        <w:numPr>
+          <w:ilvl w:val="1"/>
+          <w:numId w:val="8"/>
+        </w:numPr>
+        <w:rPr>
+          <w:i w:val="0"/>
+          <w:iCs w:val="0"/>
+          <w:sz w:val="28"/>
+          <w:szCs w:val="28"/>
+        </w:rPr>
+      </w:pPr>
+      <w:r>
+        <w:rPr>
+          <w:i w:val="0"/>
+          <w:iCs w:val="0"/>
+          <w:sz w:val="28"/>
+          <w:szCs w:val="28"/>
+        </w:rPr>
+        <w:t>Characterizing Schedules Based on Recoverability</w:t>
+      </w:r>
+    </w:p>
+    <w:p>
+      <w:pPr>
+        <w:pStyle w:val="ListParagraph"/>
+        <w:numPr>
+          <w:ilvl w:val="0"/>
+          <w:numId w:val="8"/>
+        </w:numPr>
+        <w:rPr>
+          <w:i w:val="0"/>
+          <w:iCs w:val="0"/>
+          <w:sz w:val="28"/>
+          <w:szCs w:val="28"/>
+        </w:rPr>
+      </w:pPr>
+      <w:r>
+        <w:rPr>
+          <w:i w:val="0"/>
+          <w:iCs w:val="0"/>
+          <w:sz w:val="28"/>
+          <w:szCs w:val="28"/>
+        </w:rPr>
+        <w:t>Characterizing Schedules Based on Serializability</w:t>
+      </w:r>
+    </w:p>
+    <w:p>
+      <w:pPr>
+        <w:pStyle w:val="ListParagraph"/>
+        <w:numPr>
+          <w:ilvl w:val="1"/>
+          <w:numId w:val="8"/>
+        </w:numPr>
+        <w:rPr>
+          <w:i w:val="0"/>
+          <w:iCs w:val="0"/>
+          <w:sz w:val="28"/>
+          <w:szCs w:val="28"/>
+        </w:rPr>
+      </w:pPr>
+      <w:r>
+        <w:rPr>
+          <w:i w:val="0"/>
+          <w:iCs w:val="0"/>
+          <w:sz w:val="28"/>
+          <w:szCs w:val="28"/>
+        </w:rPr>
+        <w:lastRenderedPageBreak/>
+        <w:t xml:space="preserve">Serial, </w:t>
+      </w:r>
+      <w:proofErr w:type="spellStart"/>
+      <w:r>
+        <w:rPr>
+          <w:i w:val="0"/>
+          <w:iCs w:val="0"/>
+          <w:sz w:val="28"/>
+          <w:szCs w:val="28"/>
+        </w:rPr>
+        <w:t>Nonserial</w:t>
+      </w:r>
+      <w:proofErr w:type="spellEnd"/>
+      <w:r>
+        <w:rPr>
+          <w:i w:val="0"/>
+          <w:iCs w:val="0"/>
+          <w:sz w:val="28"/>
+          <w:szCs w:val="28"/>
+        </w:rPr>
+        <w:t>, and Conflict-Serializable Schedules</w:t>
+      </w:r>
+    </w:p>
+    <w:p>
+      <w:pPr>
+        <w:pStyle w:val="ListParagraph"/>
+        <w:numPr>
+          <w:ilvl w:val="1"/>
+          <w:numId w:val="8"/>
+        </w:numPr>
+        <w:rPr>
+          <w:i w:val="0"/>
+          <w:iCs w:val="0"/>
+          <w:sz w:val="28"/>
+          <w:szCs w:val="28"/>
+        </w:rPr>
+      </w:pPr>
+      <w:r>
+        <w:rPr>
+          <w:i w:val="0"/>
+          <w:iCs w:val="0"/>
+          <w:sz w:val="28"/>
+          <w:szCs w:val="28"/>
+        </w:rPr>
+        <w:t>Testing for Conflict Serializability of a Schedule</w:t>
+      </w:r>
+    </w:p>
+    <w:p>
+      <w:pPr>
+        <w:pStyle w:val="ListParagraph"/>
+        <w:numPr>
+          <w:ilvl w:val="1"/>
+          <w:numId w:val="8"/>
+        </w:numPr>
+        <w:rPr>
+          <w:i w:val="0"/>
+          <w:iCs w:val="0"/>
+          <w:sz w:val="28"/>
+          <w:szCs w:val="28"/>
+        </w:rPr>
+      </w:pPr>
+      <w:r>
+        <w:rPr>
+          <w:i w:val="0"/>
+          <w:iCs w:val="0"/>
+          <w:sz w:val="28"/>
+          <w:szCs w:val="28"/>
+        </w:rPr>
+        <w:t>How Serializability Is Used for Concurrency Control</w:t>
+      </w:r>
+    </w:p>
+    <w:p>
+      <w:pPr>
+        <w:pStyle w:val="ListParagraph"/>
+        <w:numPr>
+          <w:ilvl w:val="1"/>
+          <w:numId w:val="8"/>
+        </w:numPr>
+        <w:rPr>
+          <w:i w:val="0"/>
+          <w:iCs w:val="0"/>
+          <w:sz w:val="28"/>
+          <w:szCs w:val="28"/>
+        </w:rPr>
+      </w:pPr>
+      <w:r>
+        <w:rPr>
+          <w:i w:val="0"/>
+          <w:iCs w:val="0"/>
+          <w:sz w:val="28"/>
+          <w:szCs w:val="28"/>
+        </w:rPr>
+        <w:t>View Equivalence and View Serializability</w:t>
+      </w:r>
+    </w:p>
+    <w:p>
+      <w:pPr>
+        <w:pStyle w:val="ListParagraph"/>
+        <w:numPr>
+          <w:ilvl w:val="1"/>
+          <w:numId w:val="8"/>
+        </w:numPr>
+        <w:rPr>
+          <w:i w:val="0"/>
+          <w:iCs w:val="0"/>
+          <w:sz w:val="28"/>
+          <w:szCs w:val="28"/>
+        </w:rPr>
+      </w:pPr>
+      <w:r>
+        <w:rPr>
+          <w:i w:val="0"/>
+          <w:iCs w:val="0"/>
+          <w:sz w:val="28"/>
+          <w:szCs w:val="28"/>
+        </w:rPr>
+        <w:t>Other Types of Equivalence of Schedules</w:t>
+      </w:r>
+    </w:p>
+    <w:p>
+      <w:pPr>
+        <w:pStyle w:val="ListParagraph"/>
+        <w:numPr>
+          <w:ilvl w:val="0"/>
+          <w:numId w:val="8"/>
+        </w:numPr>
+        <w:rPr>
+          <w:i w:val="0"/>
+          <w:iCs w:val="0"/>
+          <w:sz w:val="28"/>
+          <w:szCs w:val="28"/>
+        </w:rPr>
+      </w:pPr>
+      <w:r>
+        <w:rPr>
+          <w:i w:val="0"/>
+          <w:iCs w:val="0"/>
+          <w:sz w:val="28"/>
+          <w:szCs w:val="28"/>
+        </w:rPr>
+        <w:t>Transaction Support in SQL</w:t>
+      </w:r>
+    </w:p>
+    <w:p>
+      <w:pPr>
+        <w:rPr>
+          <w:i w:val="0"/>
+          <w:iCs w:val="0"/>
+          <w:sz w:val="28"/>
+          <w:szCs w:val="28"/>
+        </w:rPr>
+      </w:pPr>
+      <w:r>
+        <w:rPr>
+          <w:i w:val="0"/>
+          <w:iCs w:val="0"/>
+          <w:sz w:val="28"/>
+          <w:szCs w:val="28"/>
+        </w:rPr>
+        <w:t>22</w:t>
+      </w:r>
+      <w:r>
+        <w:rPr>
+          <w:i w:val="0"/>
+          <w:iCs w:val="0"/>
+          <w:sz w:val="28"/>
+          <w:szCs w:val="28"/>
+        </w:rPr>
+        <w:br/>
+      </w:r>
+    </w:p>
+    <w:p>
+      <w:pPr>
+        <w:pStyle w:val="ListParagraph"/>
+        <w:numPr>
+          <w:ilvl w:val="0"/>
+          <w:numId w:val="9"/>
+        </w:numPr>
+        <w:rPr>
+          <w:i w:val="0"/>
+          <w:iCs w:val="0"/>
+          <w:sz w:val="28"/>
+          <w:szCs w:val="28"/>
+        </w:rPr>
+      </w:pPr>
+      <w:r>
+        <w:rPr>
+          <w:i w:val="0"/>
+          <w:iCs w:val="0"/>
+          <w:sz w:val="28"/>
+          <w:szCs w:val="28"/>
+        </w:rPr>
+        <w:t>Two-Phase Locking Techniques for Concurrency Control</w:t>
+      </w:r>
+    </w:p>
+    <w:p>
+      <w:pPr>
+        <w:pStyle w:val="ListParagraph"/>
+        <w:numPr>
+          <w:ilvl w:val="1"/>
+          <w:numId w:val="9"/>
+        </w:numPr>
+        <w:rPr>
+          <w:i w:val="0"/>
+          <w:iCs w:val="0"/>
+          <w:sz w:val="28"/>
+          <w:szCs w:val="28"/>
+        </w:rPr>
+      </w:pPr>
+      <w:r>
+        <w:rPr>
+          <w:i w:val="0"/>
+          <w:iCs w:val="0"/>
+          <w:sz w:val="28"/>
+          <w:szCs w:val="28"/>
+        </w:rPr>
+        <w:t>Types of Locks and System Lock Tables</w:t>
+      </w:r>
+    </w:p>
+    <w:p>
+      <w:pPr>
+        <w:pStyle w:val="ListParagraph"/>
+        <w:numPr>
+          <w:ilvl w:val="1"/>
+          <w:numId w:val="9"/>
+        </w:numPr>
+        <w:rPr>
+          <w:i w:val="0"/>
+          <w:iCs w:val="0"/>
+          <w:sz w:val="28"/>
+          <w:szCs w:val="28"/>
+        </w:rPr>
+      </w:pPr>
+      <w:r>
+        <w:rPr>
+          <w:i w:val="0"/>
+          <w:iCs w:val="0"/>
+          <w:sz w:val="28"/>
+          <w:szCs w:val="28"/>
+        </w:rPr>
+        <w:t>Guaranteeing Serializability by Two-Phase Locking</w:t>
+      </w:r>
+    </w:p>
+    <w:p>
+      <w:pPr>
+        <w:pStyle w:val="ListParagraph"/>
+        <w:numPr>
+          <w:ilvl w:val="1"/>
+          <w:numId w:val="9"/>
+        </w:numPr>
+        <w:rPr>
+          <w:i w:val="0"/>
+          <w:iCs w:val="0"/>
+          <w:sz w:val="28"/>
+          <w:szCs w:val="28"/>
+        </w:rPr>
+      </w:pPr>
+      <w:r>
+        <w:rPr>
+          <w:i w:val="0"/>
+          <w:iCs w:val="0"/>
+          <w:sz w:val="28"/>
+          <w:szCs w:val="28"/>
+        </w:rPr>
+        <w:t>Dealing with Deadlock and Starvation</w:t>
+      </w:r>
+    </w:p>
+    <w:p>
+      <w:pPr>
+        <w:pStyle w:val="ListParagraph"/>
+        <w:numPr>
+          <w:ilvl w:val="0"/>
+          <w:numId w:val="9"/>
+        </w:numPr>
+        <w:rPr>
+          <w:i w:val="0"/>
+          <w:iCs w:val="0"/>
+          <w:sz w:val="28"/>
+          <w:szCs w:val="28"/>
+        </w:rPr>
+      </w:pPr>
+      <w:r>
+        <w:rPr>
+          <w:i w:val="0"/>
+          <w:iCs w:val="0"/>
+          <w:sz w:val="28"/>
+          <w:szCs w:val="28"/>
+        </w:rPr>
+        <w:t>Concurrency Control Based on Timestamp Ordering</w:t>
+      </w:r>
+    </w:p>
+    <w:p>
+      <w:pPr>
+        <w:pStyle w:val="ListParagraph"/>
+        <w:numPr>
+          <w:ilvl w:val="1"/>
+          <w:numId w:val="9"/>
+        </w:numPr>
+        <w:rPr>
+          <w:i w:val="0"/>
+          <w:iCs w:val="0"/>
+          <w:sz w:val="28"/>
+          <w:szCs w:val="28"/>
+        </w:rPr>
+      </w:pPr>
+      <w:r>
+        <w:rPr>
+          <w:i w:val="0"/>
+          <w:iCs w:val="0"/>
+          <w:sz w:val="28"/>
+          <w:szCs w:val="28"/>
+        </w:rPr>
+        <w:t>Timestamps</w:t>
+      </w:r>
+    </w:p>
+    <w:p>
+      <w:pPr>
+        <w:pStyle w:val="ListParagraph"/>
+        <w:numPr>
+          <w:ilvl w:val="1"/>
+          <w:numId w:val="9"/>
+        </w:numPr>
+        <w:rPr>
+          <w:i w:val="0"/>
+          <w:iCs w:val="0"/>
+          <w:sz w:val="28"/>
+          <w:szCs w:val="28"/>
+        </w:rPr>
+      </w:pPr>
+      <w:r>
+        <w:rPr>
+          <w:i w:val="0"/>
+          <w:iCs w:val="0"/>
+          <w:sz w:val="28"/>
+          <w:szCs w:val="28"/>
+        </w:rPr>
+        <w:t>The Timestamps Ordering Algorithm</w:t>
+      </w:r>
+    </w:p>
+    <w:p>
+      <w:pPr>
+        <w:pStyle w:val="ListParagraph"/>
+        <w:numPr>
+          <w:ilvl w:val="0"/>
+          <w:numId w:val="9"/>
+        </w:numPr>
+        <w:rPr>
+          <w:i w:val="0"/>
+          <w:iCs w:val="0"/>
+          <w:sz w:val="28"/>
+          <w:szCs w:val="28"/>
+        </w:rPr>
+      </w:pPr>
+      <w:proofErr w:type="spellStart"/>
+      <w:r>
+        <w:rPr>
+          <w:i w:val="0"/>
+          <w:iCs w:val="0"/>
+          <w:sz w:val="28"/>
+          <w:szCs w:val="28"/>
+        </w:rPr>
+        <w:t>Multiversion</w:t>
+      </w:r>
+      <w:proofErr w:type="spellEnd"/>
+      <w:r>
+        <w:rPr>
+          <w:i w:val="0"/>
+          <w:iCs w:val="0"/>
+          <w:sz w:val="28"/>
+          <w:szCs w:val="28"/>
+        </w:rPr>
+        <w:t xml:space="preserve"> Concurrency Control Techniques</w:t>
+      </w:r>
+    </w:p>
+    <w:p>
+      <w:pPr>
+        <w:pStyle w:val="ListParagraph"/>
+        <w:numPr>
+          <w:ilvl w:val="1"/>
+          <w:numId w:val="9"/>
+        </w:numPr>
+        <w:rPr>
+          <w:i w:val="0"/>
+          <w:iCs w:val="0"/>
+          <w:sz w:val="28"/>
+          <w:szCs w:val="28"/>
+        </w:rPr>
+      </w:pPr>
+      <w:proofErr w:type="spellStart"/>
+      <w:r>
+        <w:rPr>
+          <w:i w:val="0"/>
+          <w:iCs w:val="0"/>
+          <w:sz w:val="28"/>
+          <w:szCs w:val="28"/>
+        </w:rPr>
+        <w:t>Multiversion</w:t>
+      </w:r>
+      <w:proofErr w:type="spellEnd"/>
+      <w:r>
+        <w:rPr>
+          <w:i w:val="0"/>
+          <w:iCs w:val="0"/>
+          <w:sz w:val="28"/>
+          <w:szCs w:val="28"/>
+        </w:rPr>
+        <w:t xml:space="preserve"> Technique Based on Timestamp Ordering</w:t>
+      </w:r>
+    </w:p>
+    <w:p>
+      <w:pPr>
+        <w:pStyle w:val="ListParagraph"/>
+        <w:numPr>
+          <w:ilvl w:val="1"/>
+          <w:numId w:val="9"/>
+        </w:numPr>
+        <w:rPr>
+          <w:i w:val="0"/>
+          <w:iCs w:val="0"/>
+          <w:sz w:val="28"/>
+          <w:szCs w:val="28"/>
+        </w:rPr>
+      </w:pPr>
+      <w:proofErr w:type="spellStart"/>
+      <w:r>
+        <w:rPr>
+          <w:i w:val="0"/>
+          <w:iCs w:val="0"/>
+          <w:sz w:val="28"/>
+          <w:szCs w:val="28"/>
+        </w:rPr>
+        <w:t>Multiversion</w:t>
+      </w:r>
+      <w:proofErr w:type="spellEnd"/>
+      <w:r>
+        <w:rPr>
+          <w:i w:val="0"/>
+          <w:iCs w:val="0"/>
+          <w:sz w:val="28"/>
+          <w:szCs w:val="28"/>
+        </w:rPr>
+        <w:t xml:space="preserve"> Two-Phase Locking Using Certify Locks</w:t>
+      </w:r>
+    </w:p>
+    <w:p>
+      <w:pPr>
+        <w:pStyle w:val="ListParagraph"/>
+        <w:numPr>
+          <w:ilvl w:val="0"/>
+          <w:numId w:val="9"/>
+        </w:numPr>
+        <w:rPr>
+          <w:i w:val="0"/>
+          <w:iCs w:val="0"/>
+          <w:sz w:val="28"/>
+          <w:szCs w:val="28"/>
+        </w:rPr>
+      </w:pPr>
+      <w:r>
+        <w:rPr>
+          <w:i w:val="0"/>
+          <w:iCs w:val="0"/>
+          <w:sz w:val="28"/>
+          <w:szCs w:val="28"/>
+        </w:rPr>
+        <w:t>Validation (Opti</w:t>
+      </w:r>
+      <w:r>
+        <w:rPr>
+          <w:i w:val="0"/>
+          <w:iCs w:val="0"/>
+          <w:sz w:val="28"/>
+          <w:szCs w:val="28"/>
+        </w:rPr>
+        <w:t>mistic) Concurrency Control Techniques</w:t>
+      </w:r>
+    </w:p>
+    <w:p>
+      <w:pPr>
+        <w:pStyle w:val="ListParagraph"/>
+        <w:numPr>
+          <w:ilvl w:val="0"/>
+          <w:numId w:val="9"/>
+        </w:numPr>
+        <w:rPr>
+          <w:i w:val="0"/>
+          <w:iCs w:val="0"/>
+          <w:sz w:val="28"/>
+          <w:szCs w:val="28"/>
+        </w:rPr>
+      </w:pPr>
+      <w:r>
+        <w:rPr>
+          <w:i w:val="0"/>
+          <w:iCs w:val="0"/>
+          <w:sz w:val="28"/>
+          <w:szCs w:val="28"/>
+        </w:rPr>
+        <w:t>Granularity of Data Items and Multiple Granularity Locking</w:t>
+      </w:r>
+    </w:p>
+    <w:p>
+      <w:pPr>
+        <w:pStyle w:val="ListParagraph"/>
+        <w:numPr>
+          <w:ilvl w:val="1"/>
+          <w:numId w:val="9"/>
+        </w:numPr>
+        <w:rPr>
+          <w:i w:val="0"/>
+          <w:iCs w:val="0"/>
+          <w:sz w:val="28"/>
+          <w:szCs w:val="28"/>
+        </w:rPr>
+      </w:pPr>
+      <w:r>
+        <w:rPr>
+          <w:i w:val="0"/>
+          <w:iCs w:val="0"/>
+          <w:sz w:val="28"/>
+          <w:szCs w:val="28"/>
+        </w:rPr>
+        <w:t>Granularity Level Considerations for Locking</w:t>
+      </w:r>
+    </w:p>
+    <w:p>
+      <w:pPr>
+        <w:pStyle w:val="ListParagraph"/>
+        <w:numPr>
+          <w:ilvl w:val="1"/>
+          <w:numId w:val="9"/>
+        </w:numPr>
+        <w:rPr>
+          <w:i w:val="0"/>
+          <w:iCs w:val="0"/>
+          <w:sz w:val="28"/>
+          <w:szCs w:val="28"/>
+        </w:rPr>
+      </w:pPr>
+      <w:r>
+        <w:rPr>
+          <w:i w:val="0"/>
+          <w:iCs w:val="0"/>
+          <w:sz w:val="28"/>
+          <w:szCs w:val="28"/>
+        </w:rPr>
+        <w:t>Multiple Granularity Level Locking</w:t>
+      </w:r>
+    </w:p>
+    <w:p>
+      <w:pPr>
+        <w:pStyle w:val="ListParagraph"/>
+        <w:numPr>
+          <w:ilvl w:val="0"/>
+          <w:numId w:val="9"/>
+        </w:numPr>
+        <w:rPr>
+          <w:i w:val="0"/>
+          <w:iCs w:val="0"/>
+          <w:sz w:val="28"/>
+          <w:szCs w:val="28"/>
+        </w:rPr>
+      </w:pPr>
+      <w:r>
+        <w:rPr>
+          <w:i w:val="0"/>
+          <w:iCs w:val="0"/>
+          <w:sz w:val="28"/>
+          <w:szCs w:val="28"/>
+        </w:rPr>
+        <w:t>Using Locks for Concurrency Control in Indexes</w:t>
+      </w:r>
+    </w:p>
+    <w:p>
+      <w:pPr>
+        <w:pStyle w:val="ListParagraph"/>
+        <w:numPr>
+          <w:ilvl w:val="0"/>
+          <w:numId w:val="9"/>
+        </w:numPr>
+        <w:rPr>
+          <w:i w:val="0"/>
+          <w:iCs w:val="0"/>
+          <w:sz w:val="28"/>
+          <w:szCs w:val="28"/>
+        </w:rPr>
+      </w:pPr>
+      <w:r>
+        <w:rPr>
+          <w:i w:val="0"/>
+          <w:iCs w:val="0"/>
+          <w:sz w:val="28"/>
+          <w:szCs w:val="28"/>
+        </w:rPr>
+        <w:t>Other Concurrency Control Issues</w:t>
+      </w:r>
+    </w:p>
+    <w:p>
+      <w:pPr>
+        <w:pStyle w:val="ListParagraph"/>
+        <w:numPr>
+          <w:ilvl w:val="1"/>
+          <w:numId w:val="9"/>
+        </w:numPr>
+        <w:rPr>
+          <w:i w:val="0"/>
+          <w:iCs w:val="0"/>
+          <w:sz w:val="28"/>
+          <w:szCs w:val="28"/>
+        </w:rPr>
+      </w:pPr>
+      <w:r>
+        <w:rPr>
+          <w:i w:val="0"/>
+          <w:iCs w:val="0"/>
+          <w:sz w:val="28"/>
+          <w:szCs w:val="28"/>
+        </w:rPr>
+        <w:t>Insertion, Deletion, and Phantom Records</w:t>
+      </w:r>
+    </w:p>
+    <w:p>
+      <w:pPr>
+        <w:pStyle w:val="ListParagraph"/>
+        <w:numPr>
+          <w:ilvl w:val="1"/>
+          <w:numId w:val="9"/>
+        </w:numPr>
+        <w:rPr>
+          <w:i w:val="0"/>
+          <w:iCs w:val="0"/>
+          <w:sz w:val="28"/>
+          <w:szCs w:val="28"/>
+        </w:rPr>
+      </w:pPr>
+      <w:r>
+        <w:rPr>
+          <w:i w:val="0"/>
+          <w:iCs w:val="0"/>
+          <w:sz w:val="28"/>
+          <w:szCs w:val="28"/>
+        </w:rPr>
+        <w:t>Interactive Transactions</w:t>
+      </w:r>
+    </w:p>
+    <w:p>
+      <w:pPr>
+        <w:pStyle w:val="ListParagraph"/>
+        <w:numPr>
+          <w:ilvl w:val="1"/>
+          <w:numId w:val="9"/>
+        </w:numPr>
+        <w:rPr>
+          <w:i w:val="0"/>
+          <w:iCs w:val="0"/>
+          <w:sz w:val="28"/>
+          <w:szCs w:val="28"/>
+        </w:rPr>
+      </w:pPr>
+      <w:r>
+        <w:rPr>
+          <w:i w:val="0"/>
+          <w:iCs w:val="0"/>
+          <w:sz w:val="28"/>
+          <w:szCs w:val="28"/>
+        </w:rPr>
+        <w:t>Latches</w:t>
+      </w:r>
+    </w:p>
+    <w:p>
+      <w:pPr>
+        <w:spacing w:after="0" w:line="240" w:lineRule="auto"/>
+        <w:ind w:left="2880" w:hanging="2880"/>
+        <w:rPr>
+          <w:i w:val="0"/>
+          <w:iCs w:val="0"/>
+          <w:sz w:val="28"/>
+          <w:szCs w:val="28"/>
+        </w:rPr>
+      </w:pPr>
+      <w:r>
+        <w:rPr>
+          <w:i w:val="0"/>
+          <w:iCs w:val="0"/>
+          <w:sz w:val="28"/>
+          <w:szCs w:val="28"/>
+        </w:rPr>
+        <w:br w:type="page"/>
+      </w:r>
+    </w:p>
+    <w:p>
+      <w:pPr>
+        <w:spacing w:after="0" w:line="240" w:lineRule="auto"/>
+        <w:rPr>
+          <w:i w:val="0"/>
+          <w:iCs w:val="0"/>
+          <w:sz w:val="28"/>
+          <w:szCs w:val="28"/>
+        </w:rPr>
+      </w:pPr>
+      <w:r>
+        <w:rPr>
+          <w:i w:val="0"/>
+          <w:iCs w:val="0"/>
+          <w:sz w:val="28"/>
+          <w:szCs w:val="28"/>
+        </w:rPr>
+        <w:lastRenderedPageBreak/>
+        <w:t>Why concurrency control is needed?</w:t>
+      </w:r>
+    </w:p>
+    <w:p>
+      <w:pPr>
+        <w:spacing w:after="0" w:line="240" w:lineRule="auto"/>
+        <w:rPr>
+          <w:i w:val="0"/>
+          <w:iCs w:val="0"/>
+          <w:sz w:val="28"/>
+          <w:szCs w:val="28"/>
+        </w:rPr>
+      </w:pPr>
+      <w:r>
+        <w:rPr>
+          <w:i w:val="0"/>
+          <w:iCs w:val="0"/>
+          <w:sz w:val="28"/>
+          <w:szCs w:val="28"/>
+        </w:rPr>
+        <w:t>The Lost Update Problem</w:t>
+      </w:r>
+    </w:p>
+    <w:p>
+      <w:pPr>
+        <w:spacing w:after="0" w:line="240" w:lineRule="auto"/>
+        <w:rPr>
+          <w:i w:val="0"/>
+          <w:iCs w:val="0"/>
+          <w:sz w:val="28"/>
+          <w:szCs w:val="28"/>
+        </w:rPr>
+      </w:pPr>
+      <w:r>
+        <w:rPr>
+          <w:i w:val="0"/>
+          <w:iCs w:val="0"/>
+          <w:sz w:val="28"/>
+          <w:szCs w:val="28"/>
+        </w:rPr>
+        <w:t>This problem occurs when two transactions that access the same database items their operations interleaved in a way that makes the value of some database items incorrect.</w:t>
+      </w:r>
+    </w:p>
+    <w:p>
+      <w:pPr>
+        <w:spacing w:after="0" w:line="240" w:lineRule="auto"/>
+        <w:rPr>
+          <w:i w:val="0"/>
+          <w:iCs w:val="0"/>
+          <w:sz w:val="28"/>
+          <w:szCs w:val="28"/>
+        </w:rPr>
+      </w:pPr>
+    </w:p>
+    <w:p>
+      <w:pPr>
+        <w:spacing w:after="0" w:line="240" w:lineRule="auto"/>
+        <w:rPr>
+          <w:i w:val="0"/>
+          <w:iCs w:val="0"/>
+          <w:sz w:val="28"/>
+          <w:szCs w:val="28"/>
+        </w:rPr>
+      </w:pPr>
+      <w:r>
+        <w:rPr>
+          <w:i w:val="0"/>
+          <w:iCs w:val="0"/>
+          <w:sz w:val="28"/>
+          <w:szCs w:val="28"/>
+        </w:rPr>
+        <w:t>EXAMPLE HERE</w:t>
+      </w:r>
+    </w:p>
+    <w:p>
+      <w:pPr>
+        <w:spacing w:after="0" w:line="240" w:lineRule="auto"/>
+        <w:rPr>
+          <w:i w:val="0"/>
+          <w:iCs w:val="0"/>
+          <w:sz w:val="28"/>
+          <w:szCs w:val="28"/>
+        </w:rPr>
+      </w:pPr>
+    </w:p>
+    <w:p>
+      <w:pPr>
+        <w:spacing w:after="0" w:line="240" w:lineRule="auto"/>
+        <w:rPr>
+          <w:i w:val="0"/>
+          <w:iCs w:val="0"/>
+          <w:sz w:val="28"/>
+          <w:szCs w:val="28"/>
+        </w:rPr>
+      </w:pPr>
+      <w:r>
+        <w:rPr>
+          <w:i w:val="0"/>
+          <w:iCs w:val="0"/>
+          <w:sz w:val="28"/>
+          <w:szCs w:val="28"/>
+        </w:rPr>
+        <w:t>The Temporary Update (or Dirty Read) Problem</w:t>
+      </w:r>
+    </w:p>
+    <w:p>
+      <w:pPr>
+        <w:spacing w:after="0" w:line="240" w:lineRule="auto"/>
+        <w:rPr>
+          <w:i w:val="0"/>
+          <w:iCs w:val="0"/>
+          <w:sz w:val="28"/>
+          <w:szCs w:val="28"/>
+        </w:rPr>
+      </w:pPr>
+      <w:r>
+        <w:rPr>
+          <w:i w:val="0"/>
+          <w:iCs w:val="0"/>
+          <w:sz w:val="28"/>
+          <w:szCs w:val="28"/>
+        </w:rPr>
+        <w:t>This problem occurs when one transaction updates a database item and then the transaction fails for some reason.  Meanwhile, the update item is accessed(read) by another transaction before it is changed back to its original value.</w:t>
+      </w:r>
+    </w:p>
+    <w:p>
+      <w:pPr>
+        <w:spacing w:after="0" w:line="240" w:lineRule="auto"/>
+        <w:rPr>
+          <w:i w:val="0"/>
+          <w:iCs w:val="0"/>
+          <w:sz w:val="28"/>
+          <w:szCs w:val="28"/>
+        </w:rPr>
+      </w:pPr>
+    </w:p>
+    <w:p>
+      <w:pPr>
+        <w:spacing w:after="0" w:line="240" w:lineRule="auto"/>
+        <w:rPr>
+          <w:i w:val="0"/>
+          <w:iCs w:val="0"/>
+          <w:sz w:val="28"/>
+          <w:szCs w:val="28"/>
+        </w:rPr>
+      </w:pPr>
+      <w:r>
+        <w:rPr>
+          <w:i w:val="0"/>
+          <w:iCs w:val="0"/>
+          <w:sz w:val="28"/>
+          <w:szCs w:val="28"/>
+        </w:rPr>
+        <w:t>EXAMPLE HERE</w:t>
+      </w:r>
+    </w:p>
+    <w:p>
+      <w:pPr>
+        <w:spacing w:after="0" w:line="240" w:lineRule="auto"/>
+        <w:rPr>
+          <w:i w:val="0"/>
+          <w:iCs w:val="0"/>
+          <w:sz w:val="28"/>
+          <w:szCs w:val="28"/>
+        </w:rPr>
+      </w:pPr>
+    </w:p>
+    <w:p>
+      <w:pPr>
+        <w:spacing w:after="0" w:line="240" w:lineRule="auto"/>
+        <w:rPr>
+          <w:i w:val="0"/>
+          <w:iCs w:val="0"/>
+          <w:sz w:val="28"/>
+          <w:szCs w:val="28"/>
+        </w:rPr>
+      </w:pPr>
+      <w:r>
+        <w:rPr>
+          <w:i w:val="0"/>
+          <w:iCs w:val="0"/>
+          <w:sz w:val="28"/>
+          <w:szCs w:val="28"/>
+        </w:rPr>
+        <w:t>The Incorrect Summary Problem</w:t>
+      </w:r>
+    </w:p>
+    <w:p>
+      <w:pPr>
+        <w:spacing w:after="0" w:line="240" w:lineRule="auto"/>
+        <w:rPr>
+          <w:i w:val="0"/>
+          <w:iCs w:val="0"/>
+          <w:sz w:val="28"/>
+          <w:szCs w:val="28"/>
+        </w:rPr>
+      </w:pPr>
+      <w:r>
+        <w:rPr>
+          <w:i w:val="0"/>
+          <w:iCs w:val="0"/>
+          <w:sz w:val="28"/>
+          <w:szCs w:val="28"/>
+        </w:rPr>
+        <w:t>If one transaction is calculating an aggre</w:t>
+      </w:r>
+      <w:r>
+        <w:rPr>
+          <w:i w:val="0"/>
+          <w:iCs w:val="0"/>
+          <w:sz w:val="28"/>
+          <w:szCs w:val="28"/>
+        </w:rPr>
+        <w:t>gate summary function on a number of database items while other transactions are updating some of these items, the aggregate function may calculate some values before they are updated and others after they are updated.</w:t>
+      </w:r>
+    </w:p>
+    <w:p>
+      <w:pPr>
+        <w:spacing w:after="0" w:line="240" w:lineRule="auto"/>
+        <w:rPr>
+          <w:i w:val="0"/>
+          <w:iCs w:val="0"/>
+          <w:sz w:val="28"/>
+          <w:szCs w:val="28"/>
+        </w:rPr>
+      </w:pPr>
+    </w:p>
+    <w:p>
+      <w:pPr>
+        <w:spacing w:after="0" w:line="240" w:lineRule="auto"/>
+        <w:rPr>
+          <w:i w:val="0"/>
+          <w:iCs w:val="0"/>
+          <w:sz w:val="28"/>
+          <w:szCs w:val="28"/>
+        </w:rPr>
+      </w:pPr>
+      <w:r>
+        <w:rPr>
+          <w:i w:val="0"/>
+          <w:iCs w:val="0"/>
+          <w:sz w:val="28"/>
+          <w:szCs w:val="28"/>
+        </w:rPr>
+        <w:t>EXAMPLE HERE</w:t>
+      </w:r>
+    </w:p>
+    <w:p>
+      <w:pPr>
+        <w:spacing w:after="0" w:line="240" w:lineRule="auto"/>
+        <w:rPr>
+          <w:i w:val="0"/>
+          <w:iCs w:val="0"/>
+          <w:sz w:val="28"/>
+          <w:szCs w:val="28"/>
+        </w:rPr>
+      </w:pPr>
+    </w:p>
+    <w:p>
+      <w:pPr>
+        <w:spacing w:after="0" w:line="240" w:lineRule="auto"/>
+        <w:rPr>
+          <w:i w:val="0"/>
+          <w:iCs w:val="0"/>
+          <w:sz w:val="28"/>
+          <w:szCs w:val="28"/>
+        </w:rPr>
+      </w:pPr>
+      <w:r>
+        <w:rPr>
+          <w:i w:val="0"/>
+          <w:iCs w:val="0"/>
+          <w:sz w:val="28"/>
+          <w:szCs w:val="28"/>
+        </w:rPr>
+        <w:t>The Unrepeatable Read Problem</w:t>
+      </w:r>
+    </w:p>
+    <w:p>
+      <w:pPr>
+        <w:spacing w:after="0" w:line="240" w:lineRule="auto"/>
+        <w:rPr>
+          <w:i w:val="0"/>
+          <w:iCs w:val="0"/>
+          <w:sz w:val="28"/>
+          <w:szCs w:val="28"/>
+        </w:rPr>
+      </w:pPr>
+      <w:r>
+        <w:rPr>
+          <w:i w:val="0"/>
+          <w:iCs w:val="0"/>
+          <w:sz w:val="28"/>
+          <w:szCs w:val="28"/>
+        </w:rPr>
+        <w:t>Another problem that may occur is called unrepeatable read, where a transaction T reads the same item twice and the item is changed by another transaction T’ between the two reads.</w:t>
+      </w:r>
+      <w:r>
+        <w:rPr>
+          <w:i w:val="0"/>
+          <w:iCs w:val="0"/>
+          <w:sz w:val="28"/>
+          <w:szCs w:val="28"/>
+        </w:rPr>
+        <w:t xml:space="preserve"> Hence T receives different values for its two reads of the same item.</w:t>
+      </w:r>
+    </w:p>
+    <w:p>
+      <w:pPr>
+        <w:spacing w:after="0" w:line="240" w:lineRule="auto"/>
+        <w:rPr>
+          <w:i w:val="0"/>
+          <w:iCs w:val="0"/>
+          <w:sz w:val="28"/>
+          <w:szCs w:val="28"/>
+        </w:rPr>
+      </w:pPr>
+    </w:p>
+    <w:p>
+      <w:pPr>
+        <w:spacing w:after="0" w:line="240" w:lineRule="auto"/>
+        <w:rPr>
+          <w:i w:val="0"/>
+          <w:iCs w:val="0"/>
+          <w:sz w:val="28"/>
+          <w:szCs w:val="28"/>
+        </w:rPr>
+      </w:pPr>
+      <w:r>
+        <w:rPr>
+          <w:i w:val="0"/>
+          <w:iCs w:val="0"/>
+          <w:sz w:val="28"/>
+          <w:szCs w:val="28"/>
+        </w:rPr>
+        <w:t>EXAMPLE HERE</w:t>
+      </w:r>
+    </w:p>
+    <w:p>
+      <w:pPr>
+        <w:spacing w:after="0" w:line="240" w:lineRule="auto"/>
+        <w:rPr>
+          <w:i w:val="0"/>
+          <w:iCs w:val="0"/>
+          <w:sz w:val="28"/>
+          <w:szCs w:val="28"/>
+        </w:rPr>
+      </w:pPr>
+    </w:p>
+    <w:p>
+      <w:pPr>
+        <w:spacing w:after="0" w:line="240" w:lineRule="auto"/>
+        <w:rPr>
+          <w:i w:val="0"/>
+          <w:iCs w:val="0"/>
+          <w:sz w:val="28"/>
+          <w:szCs w:val="28"/>
+        </w:rPr>
+      </w:pPr>
+      <w:r>
+        <w:rPr>
+          <w:i w:val="0"/>
+          <w:iCs w:val="0"/>
+          <w:sz w:val="28"/>
+          <w:szCs w:val="28"/>
+        </w:rPr>
+        <w:t>Why recovery is needed.</w:t>
+      </w:r>
+    </w:p>
+    <w:p>
+      <w:pPr>
+        <w:spacing w:after="0" w:line="240" w:lineRule="auto"/>
+        <w:rPr>
+          <w:i w:val="0"/>
+          <w:iCs w:val="0"/>
+          <w:sz w:val="28"/>
+          <w:szCs w:val="28"/>
+        </w:rPr>
+      </w:pPr>
+      <w:r>
+        <w:rPr>
+          <w:i w:val="0"/>
+          <w:iCs w:val="0"/>
+          <w:sz w:val="28"/>
+          <w:szCs w:val="28"/>
+        </w:rPr>
+        <w:t xml:space="preserve">Whenever a transaction </w:t>
+      </w:r>
+      <w:r>
+        <w:rPr>
+          <w:i w:val="0"/>
+          <w:iCs w:val="0"/>
+          <w:sz w:val="28"/>
+          <w:szCs w:val="28"/>
+        </w:rPr>
+        <w:t>is submitted to a DBMS for execution, the system is responsible for making sure that either all the operations in the transaction are completed successfully and their effect is recorded permanently in the database, or that the transaction does not have any effect on the database or on any other transactions.</w:t>
+      </w:r>
+    </w:p>
+    <w:p>
+      <w:pPr>
+        <w:spacing w:after="0" w:line="240" w:lineRule="auto"/>
+        <w:rPr>
+          <w:i w:val="0"/>
+          <w:iCs w:val="0"/>
+          <w:sz w:val="28"/>
+          <w:szCs w:val="28"/>
+        </w:rPr>
+      </w:pPr>
+    </w:p>
+    <w:p>
+      <w:pPr>
+        <w:spacing w:after="0" w:line="240" w:lineRule="auto"/>
         <w:rPr>
           <w:i w:val="0"/>
           <w:iCs w:val="0"/>
@@ -1410,8 +3069,121 @@
 </file>
 
 <file path=word/numbering.xml><?xml version="1.0" encoding="utf-8"?>
-<w:numbering xmlns:wpc="http://schemas.microsoft.com/office/word/2010/wordprocessingCanvas" xmlns:cx="http://schemas.microsoft.com/office/drawing/2014/chartex" xmlns:cx1="http://schemas.microsoft.com/office/drawing/2015/9/8/chartex" xmlns:cx2="http://schemas.microsoft.com/office/drawing/2015/10/21/chartex" xmlns:cx3="http://schemas.microsoft.com/office/drawing/2016/5/9/chartex" xmlns:cx4="http://schemas.microsoft.com/office/drawing/2016/5/10/chartex" xmlns:cx5="http://schemas.microsoft.com/office/drawing/2016/5/11/chartex" xmlns:cx6="http://schemas.microsoft.com/office/drawing/2016/5/12/chartex" xmlns:cx7="http://schemas.microsoft.com/office/drawing/2016/5/13/chartex" xmlns:cx8="http://schemas.microsoft.com/office/drawing/2016/5/14/chartex" xmlns:mc="http://schemas.openxmlformats.org/markup-compatibility/2006" xmlns:aink="http://schemas.microsoft.com/office/drawing/2016/ink" xmlns:am3d="http://schemas.microsoft.com/office/drawing/2017/model3d" xmlns:o="urn:schemas-microsoft-com:office:office" xmlns:r="http://schemas.openxmlformats.org/officeDocument/2006/relationships" xmlns:m="http://schemas.openxmlformats.org/officeDocument/2006/math" xmlns:v="urn:schemas-microsoft-com:vml" xmlns:wp14="http://schemas.microsoft.com/office/word/2010/wordprocessingDrawing" xmlns:wp="http://schemas.openxmlformats.org/drawingml/2006/wordprocessingDrawing" xmlns:w10="urn:schemas-microsoft-com:office:word" xmlns:w="http://schemas.openxmlformats.org/wordprocessingml/2006/main" xmlns:w14="http://schemas.microsoft.com/office/word/2010/wordml" xmlns:w15="http://schemas.microsoft.com/office/word/2012/wordml" xmlns:w16cex="http://schemas.microsoft.com/office/word/2018/wordml/cex" xmlns:w16cid="http://schemas.microsoft.com/office/word/2016/wordml/cid" xmlns:w16="http://schemas.microsoft.com/office/word/2018/wordml" xmlns:w16se="http://schemas.microsoft.com/office/word/2015/wordml/symex" xmlns:wpg="http://schemas.microsoft.com/office/word/2010/wordprocessingGroup" xmlns:wpi="http://schemas.microsoft.com/office/word/2010/wordprocessingInk" xmlns:wne="http://schemas.microsoft.com/office/word/2006/wordml" xmlns:wps="http://schemas.microsoft.com/office/word/2010/wordprocessingShape" mc:Ignorable="w14 w15 w16se w16cid w16 w16cex wp14">
+<w:numbering xmlns:wpc="http://schemas.microsoft.com/office/word/2010/wordprocessingCanvas" xmlns:cx="http://schemas.microsoft.com/office/drawing/2014/chartex" xmlns:cx1="http://schemas.microsoft.com/office/drawing/2015/9/8/chartex" xmlns:cx2="http://schemas.microsoft.com/office/drawing/2015/10/21/chartex" xmlns:cx3="http://schemas.microsoft.com/office/drawing/2016/5/9/chartex" xmlns:cx4="http://schemas.microsoft.com/office/drawing/2016/5/10/chartex" xmlns:cx5="http://schemas.microsoft.com/office/drawing/2016/5/11/chartex" xmlns:cx6="http://schemas.microsoft.com/office/drawing/2016/5/12/chartex" xmlns:cx7="http://schemas.microsoft.com/office/drawing/2016/5/13/chartex" xmlns:cx8="http://schemas.microsoft.com/office/drawing/2016/5/14/chartex" xmlns:mc="http://schemas.openxmlformats.org/markup-compatibility/2006" xmlns:aink="http://schemas.microsoft.com/office/drawing/2016/ink" xmlns:am3d="http://schemas.microsoft.com/office/drawing/2017/model3d" xmlns:o="urn:schemas-microsoft-com:office:office" xmlns:r="http://schemas.openxmlformats.org/officeDocument/2006/relationships" xmlns:m="http://schemas.openxmlformats.org/officeDocument/2006/math" xmlns:v="urn:schemas-microsoft-com:vml" xmlns:wp14="http://schemas.microsoft.com/office/word/2010/wordprocessingDrawing" xmlns:wp="http://schemas.openxmlformats.org/drawingml/2006/wordprocessingDrawing" xmlns:w10="urn:schemas-microsoft-com:office:word" xmlns:w="http://schemas.openxmlformats.org/wordprocessingml/2006/main" xmlns:w14="http://schemas.microsoft.com/office/word/2010/wordml" xmlns:w15="http://schemas.microsoft.com/office/word/2012/wordml" xmlns:w16cex="http://schemas.microsoft.com/office/word/2018/wordml/cex" xmlns:w16cid="http://schemas.microsoft.com/office/word/2016/wordml/cid" xmlns:w16="http://schemas.microsoft.com/office/word/2018/wordml" xmlns:w16sdtdh="http://schemas.microsoft.com/office/word/2020/wordml/sdtdatahash" xmlns:w16se="http://schemas.microsoft.com/office/word/2015/wordml/symex" xmlns:wpg="http://schemas.microsoft.com/office/word/2010/wordprocessingGroup" xmlns:wpi="http://schemas.microsoft.com/office/word/2010/wordprocessingInk" xmlns:wne="http://schemas.microsoft.com/office/word/2006/wordml" xmlns:wps="http://schemas.microsoft.com/office/word/2010/wordprocessingShape" mc:Ignorable="w14 w15 w16se w16cid w16 w16cex w16sdtdh wp14">
   <w:abstractNum w:abstractNumId="0" w15:restartNumberingAfterBreak="0">
+    <w:nsid w:val="118F4CB0"/>
+    <w:multiLevelType w:val="hybridMultilevel"/>
+    <w:tmpl w:val="83BA0AE2"/>
+    <w:lvl w:ilvl="0" w:tplc="04090001">
+      <w:start w:val="1"/>
+      <w:numFmt w:val="bullet"/>
+      <w:lvlText w:val=""/>
+      <w:lvlJc w:val="left"/>
+      <w:pPr>
+        <w:ind w:left="720" w:hanging="360"/>
+      </w:pPr>
+      <w:rPr>
+        <w:rFonts w:ascii="Symbol" w:hAnsi="Symbol" w:hint="default"/>
+      </w:rPr>
+    </w:lvl>
+    <w:lvl w:ilvl="1" w:tplc="04090003">
+      <w:start w:val="1"/>
+      <w:numFmt w:val="bullet"/>
+      <w:lvlText w:val="o"/>
+      <w:lvlJc w:val="left"/>
+      <w:pPr>
+        <w:ind w:left="1440" w:hanging="360"/>
+      </w:pPr>
+      <w:rPr>
+        <w:rFonts w:ascii="Courier New" w:hAnsi="Courier New" w:cs="Courier New" w:hint="default"/>
+      </w:rPr>
+    </w:lvl>
+    <w:lvl w:ilvl="2" w:tplc="04090005" w:tentative="1">
+      <w:start w:val="1"/>
+      <w:numFmt w:val="bullet"/>
+      <w:lvlText w:val=""/>
+      <w:lvlJc w:val="left"/>
+      <w:pPr>
+        <w:ind w:left="2160" w:hanging="360"/>
+      </w:pPr>
+      <w:rPr>
+        <w:rFonts w:ascii="Wingdings" w:hAnsi="Wingdings" w:hint="default"/>
+      </w:rPr>
+    </w:lvl>
+    <w:lvl w:ilvl="3" w:tplc="04090001" w:tentative="1">
+      <w:start w:val="1"/>
+      <w:numFmt w:val="bullet"/>
+      <w:lvlText w:val=""/>
+      <w:lvlJc w:val="left"/>
+      <w:pPr>
+        <w:ind w:left="2880" w:hanging="360"/>
+      </w:pPr>
+      <w:rPr>
+        <w:rFonts w:ascii="Symbol" w:hAnsi="Symbol" w:hint="default"/>
+      </w:rPr>
+    </w:lvl>
+    <w:lvl w:ilvl="4" w:tplc="04090003" w:tentative="1">
+      <w:start w:val="1"/>
+      <w:numFmt w:val="bullet"/>
+      <w:lvlText w:val="o"/>
+      <w:lvlJc w:val="left"/>
+      <w:pPr>
+        <w:ind w:left="3600" w:hanging="360"/>
+      </w:pPr>
+      <w:rPr>
+        <w:rFonts w:ascii="Courier New" w:hAnsi="Courier New" w:cs="Courier New" w:hint="default"/>
+      </w:rPr>
+    </w:lvl>
+    <w:lvl w:ilvl="5" w:tplc="04090005" w:tentative="1">
+      <w:start w:val="1"/>
+      <w:numFmt w:val="bullet"/>
+      <w:lvlText w:val=""/>
+      <w:lvlJc w:val="left"/>
+      <w:pPr>
+        <w:ind w:left="4320" w:hanging="360"/>
+      </w:pPr>
+      <w:rPr>
+        <w:rFonts w:ascii="Wingdings" w:hAnsi="Wingdings" w:hint="default"/>
+      </w:rPr>
+    </w:lvl>
+    <w:lvl w:ilvl="6" w:tplc="04090001" w:tentative="1">
+      <w:start w:val="1"/>
+      <w:numFmt w:val="bullet"/>
+      <w:lvlText w:val=""/>
+      <w:lvlJc w:val="left"/>
+      <w:pPr>
+        <w:ind w:left="5040" w:hanging="360"/>
+      </w:pPr>
+      <w:rPr>
+        <w:rFonts w:ascii="Symbol" w:hAnsi="Symbol" w:hint="default"/>
+      </w:rPr>
+    </w:lvl>
+    <w:lvl w:ilvl="7" w:tplc="04090003" w:tentative="1">
+      <w:start w:val="1"/>
+      <w:numFmt w:val="bullet"/>
+      <w:lvlText w:val="o"/>
+      <w:lvlJc w:val="left"/>
+      <w:pPr>
+        <w:ind w:left="5760" w:hanging="360"/>
+      </w:pPr>
+      <w:rPr>
+        <w:rFonts w:ascii="Courier New" w:hAnsi="Courier New" w:cs="Courier New" w:hint="default"/>
+      </w:rPr>
+    </w:lvl>
+    <w:lvl w:ilvl="8" w:tplc="04090005" w:tentative="1">
+      <w:start w:val="1"/>
+      <w:numFmt w:val="bullet"/>
+      <w:lvlText w:val=""/>
+      <w:lvlJc w:val="left"/>
+      <w:pPr>
+        <w:ind w:left="6480" w:hanging="360"/>
+      </w:pPr>
+      <w:rPr>
+        <w:rFonts w:ascii="Wingdings" w:hAnsi="Wingdings" w:hint="default"/>
+      </w:rPr>
+    </w:lvl>
+  </w:abstractNum>
+  <w:abstractNum w:abstractNumId="1" w15:restartNumberingAfterBreak="0">
     <w:nsid w:val="269C6304"/>
     <w:multiLevelType w:val="hybridMultilevel"/>
     <w:tmpl w:val="9856A3B2"/>
@@ -1497,7 +3269,7 @@
       </w:pPr>
     </w:lvl>
   </w:abstractNum>
-  <w:abstractNum w:abstractNumId="1" w15:restartNumberingAfterBreak="0">
+  <w:abstractNum w:abstractNumId="2" w15:restartNumberingAfterBreak="0">
     <w:nsid w:val="34026A8F"/>
     <w:multiLevelType w:val="hybridMultilevel"/>
     <w:tmpl w:val="361C526C"/>
@@ -1586,7 +3358,7 @@
       </w:pPr>
     </w:lvl>
   </w:abstractNum>
-  <w:abstractNum w:abstractNumId="2" w15:restartNumberingAfterBreak="0">
+  <w:abstractNum w:abstractNumId="3" w15:restartNumberingAfterBreak="0">
     <w:nsid w:val="357176D5"/>
     <w:multiLevelType w:val="hybridMultilevel"/>
     <w:tmpl w:val="6F04900A"/>
@@ -1675,7 +3447,7 @@
       </w:pPr>
     </w:lvl>
   </w:abstractNum>
-  <w:abstractNum w:abstractNumId="3" w15:restartNumberingAfterBreak="0">
+  <w:abstractNum w:abstractNumId="4" w15:restartNumberingAfterBreak="0">
     <w:nsid w:val="5C351848"/>
     <w:multiLevelType w:val="hybridMultilevel"/>
     <w:tmpl w:val="B608E630"/>
@@ -1764,7 +3536,7 @@
       </w:pPr>
     </w:lvl>
   </w:abstractNum>
-  <w:abstractNum w:abstractNumId="4" w15:restartNumberingAfterBreak="0">
+  <w:abstractNum w:abstractNumId="5" w15:restartNumberingAfterBreak="0">
     <w:nsid w:val="6C9A0E92"/>
     <w:multiLevelType w:val="hybridMultilevel"/>
     <w:tmpl w:val="3EA24FF8"/>
@@ -1877,7 +3649,7 @@
       </w:rPr>
     </w:lvl>
   </w:abstractNum>
-  <w:abstractNum w:abstractNumId="5" w15:restartNumberingAfterBreak="0">
+  <w:abstractNum w:abstractNumId="6" w15:restartNumberingAfterBreak="0">
     <w:nsid w:val="7364027B"/>
     <w:multiLevelType w:val="hybridMultilevel"/>
     <w:tmpl w:val="C75A7C92"/>
@@ -1990,7 +3762,120 @@
       </w:rPr>
     </w:lvl>
   </w:abstractNum>
-  <w:abstractNum w:abstractNumId="6" w15:restartNumberingAfterBreak="0">
+  <w:abstractNum w:abstractNumId="7" w15:restartNumberingAfterBreak="0">
+    <w:nsid w:val="7A334D2E"/>
+    <w:multiLevelType w:val="hybridMultilevel"/>
+    <w:tmpl w:val="3B2467D0"/>
+    <w:lvl w:ilvl="0" w:tplc="04090001">
+      <w:start w:val="1"/>
+      <w:numFmt w:val="bullet"/>
+      <w:lvlText w:val=""/>
+      <w:lvlJc w:val="left"/>
+      <w:pPr>
+        <w:ind w:left="720" w:hanging="360"/>
+      </w:pPr>
+      <w:rPr>
+        <w:rFonts w:ascii="Symbol" w:hAnsi="Symbol" w:hint="default"/>
+      </w:rPr>
+    </w:lvl>
+    <w:lvl w:ilvl="1" w:tplc="04090003">
+      <w:start w:val="1"/>
+      <w:numFmt w:val="bullet"/>
+      <w:lvlText w:val="o"/>
+      <w:lvlJc w:val="left"/>
+      <w:pPr>
+        <w:ind w:left="1440" w:hanging="360"/>
+      </w:pPr>
+      <w:rPr>
+        <w:rFonts w:ascii="Courier New" w:hAnsi="Courier New" w:cs="Courier New" w:hint="default"/>
+      </w:rPr>
+    </w:lvl>
+    <w:lvl w:ilvl="2" w:tplc="04090005">
+      <w:start w:val="1"/>
+      <w:numFmt w:val="bullet"/>
+      <w:lvlText w:val=""/>
+      <w:lvlJc w:val="left"/>
+      <w:pPr>
+        <w:ind w:left="2160" w:hanging="360"/>
+      </w:pPr>
+      <w:rPr>
+        <w:rFonts w:ascii="Wingdings" w:hAnsi="Wingdings" w:hint="default"/>
+      </w:rPr>
+    </w:lvl>
+    <w:lvl w:ilvl="3" w:tplc="04090001" w:tentative="1">
+      <w:start w:val="1"/>
+      <w:numFmt w:val="bullet"/>
+      <w:lvlText w:val=""/>
+      <w:lvlJc w:val="left"/>
+      <w:pPr>
+        <w:ind w:left="2880" w:hanging="360"/>
+      </w:pPr>
+      <w:rPr>
+        <w:rFonts w:ascii="Symbol" w:hAnsi="Symbol" w:hint="default"/>
+      </w:rPr>
+    </w:lvl>
+    <w:lvl w:ilvl="4" w:tplc="04090003" w:tentative="1">
+      <w:start w:val="1"/>
+      <w:numFmt w:val="bullet"/>
+      <w:lvlText w:val="o"/>
+      <w:lvlJc w:val="left"/>
+      <w:pPr>
+        <w:ind w:left="3600" w:hanging="360"/>
+      </w:pPr>
+      <w:rPr>
+        <w:rFonts w:ascii="Courier New" w:hAnsi="Courier New" w:cs="Courier New" w:hint="default"/>
+      </w:rPr>
+    </w:lvl>
+    <w:lvl w:ilvl="5" w:tplc="04090005" w:tentative="1">
+      <w:start w:val="1"/>
+      <w:numFmt w:val="bullet"/>
+      <w:lvlText w:val=""/>
+      <w:lvlJc w:val="left"/>
+      <w:pPr>
+        <w:ind w:left="4320" w:hanging="360"/>
+      </w:pPr>
+      <w:rPr>
+        <w:rFonts w:ascii="Wingdings" w:hAnsi="Wingdings" w:hint="default"/>
+      </w:rPr>
+    </w:lvl>
+    <w:lvl w:ilvl="6" w:tplc="04090001" w:tentative="1">
+      <w:start w:val="1"/>
+      <w:numFmt w:val="bullet"/>
+      <w:lvlText w:val=""/>
+      <w:lvlJc w:val="left"/>
+      <w:pPr>
+        <w:ind w:left="5040" w:hanging="360"/>
+      </w:pPr>
+      <w:rPr>
+        <w:rFonts w:ascii="Symbol" w:hAnsi="Symbol" w:hint="default"/>
+      </w:rPr>
+    </w:lvl>
+    <w:lvl w:ilvl="7" w:tplc="04090003" w:tentative="1">
+      <w:start w:val="1"/>
+      <w:numFmt w:val="bullet"/>
+      <w:lvlText w:val="o"/>
+      <w:lvlJc w:val="left"/>
+      <w:pPr>
+        <w:ind w:left="5760" w:hanging="360"/>
+      </w:pPr>
+      <w:rPr>
+        <w:rFonts w:ascii="Courier New" w:hAnsi="Courier New" w:cs="Courier New" w:hint="default"/>
+      </w:rPr>
+    </w:lvl>
+    <w:lvl w:ilvl="8" w:tplc="04090005" w:tentative="1">
+      <w:start w:val="1"/>
+      <w:numFmt w:val="bullet"/>
+      <w:lvlText w:val=""/>
+      <w:lvlJc w:val="left"/>
+      <w:pPr>
+        <w:ind w:left="6480" w:hanging="360"/>
+      </w:pPr>
+      <w:rPr>
+        <w:rFonts w:ascii="Wingdings" w:hAnsi="Wingdings" w:hint="default"/>
+      </w:rPr>
+    </w:lvl>
+  </w:abstractNum>
+  <w:abstractNum w:abstractNumId="8" w15:restartNumberingAfterBreak="0">
     <w:nsid w:val="7D2420C8"/>
     <w:multiLevelType w:val="hybridMultilevel"/>
     <w:tmpl w:val="B8320DEC"/>
@@ -2080,31 +3965,37 @@
     </w:lvl>
   </w:abstractNum>
   <w:num w:numId="1">
+    <w:abstractNumId w:val="2"/>
+  </w:num>
+  <w:num w:numId="2">
+    <w:abstractNumId w:val="4"/>
+  </w:num>
+  <w:num w:numId="3">
+    <w:abstractNumId w:val="3"/>
+  </w:num>
+  <w:num w:numId="4">
+    <w:abstractNumId w:val="6"/>
+  </w:num>
+  <w:num w:numId="5">
     <w:abstractNumId w:val="1"/>
   </w:num>
-  <w:num w:numId="2">
-    <w:abstractNumId w:val="3"/>
-  </w:num>
-  <w:num w:numId="3">
-    <w:abstractNumId w:val="2"/>
-  </w:num>
-  <w:num w:numId="4">
+  <w:num w:numId="6">
     <w:abstractNumId w:val="5"/>
   </w:num>
-  <w:num w:numId="5">
+  <w:num w:numId="7">
+    <w:abstractNumId w:val="8"/>
+  </w:num>
+  <w:num w:numId="8">
+    <w:abstractNumId w:val="7"/>
+  </w:num>
+  <w:num w:numId="9">
     <w:abstractNumId w:val="0"/>
-  </w:num>
-  <w:num w:numId="6">
-    <w:abstractNumId w:val="4"/>
-  </w:num>
-  <w:num w:numId="7">
-    <w:abstractNumId w:val="6"/>
   </w:num>
 </w:numbering>
 </file>
 
 <file path=word/styles.xml><?xml version="1.0" encoding="utf-8"?>
-<w:styles xmlns:mc="http://schemas.openxmlformats.org/markup-compatibility/2006" xmlns:r="http://schemas.openxmlformats.org/officeDocument/2006/relationships" xmlns:w="http://schemas.openxmlformats.org/wordprocessingml/2006/main" xmlns:w14="http://schemas.microsoft.com/office/word/2010/wordml" xmlns:w15="http://schemas.microsoft.com/office/word/2012/wordml" xmlns:w16cex="http://schemas.microsoft.com/office/word/2018/wordml/cex" xmlns:w16cid="http://schemas.microsoft.com/office/word/2016/wordml/cid" xmlns:w16="http://schemas.microsoft.com/office/word/2018/wordml" xmlns:w16se="http://schemas.microsoft.com/office/word/2015/wordml/symex" mc:Ignorable="w14 w15 w16se w16cid w16 w16cex">
+<w:styles xmlns:mc="http://schemas.openxmlformats.org/markup-compatibility/2006" xmlns:r="http://schemas.openxmlformats.org/officeDocument/2006/relationships" xmlns:w="http://schemas.openxmlformats.org/wordprocessingml/2006/main" xmlns:w14="http://schemas.microsoft.com/office/word/2010/wordml" xmlns:w15="http://schemas.microsoft.com/office/word/2012/wordml" xmlns:w16cex="http://schemas.microsoft.com/office/word/2018/wordml/cex" xmlns:w16cid="http://schemas.microsoft.com/office/word/2016/wordml/cid" xmlns:w16="http://schemas.microsoft.com/office/word/2018/wordml" xmlns:w16sdtdh="http://schemas.microsoft.com/office/word/2020/wordml/sdtdatahash" xmlns:w16se="http://schemas.microsoft.com/office/word/2015/wordml/symex" mc:Ignorable="w14 w15 w16se w16cid w16 w16cex w16sdtdh">
   <w:docDefaults>
     <w:rPrDefault>
       <w:rPr>

</xml_diff>

<commit_message>
3/4 of the way through paper
</commit_message>
<xml_diff>
--- a/Project 4/cs460-580 fall 2021 p4 - Group research transactions and concurrency.docx
+++ b/Project 4/cs460-580 fall 2021 p4 - Group research transactions and concurrency.docx
@@ -1410,7 +1410,7 @@
           <w:szCs w:val="28"/>
         </w:rPr>
         <w:lastRenderedPageBreak/>
-        <w:t>21</w:t>
+        <w:t>CH 21</w:t>
       </w:r>
     </w:p>
     <w:p>
@@ -1632,17 +1632,15 @@
         </w:rPr>
         <w:t xml:space="preserve"> One way to specify transaction </w:t>
       </w:r>
-      <w:proofErr w:type="spellStart"/>
-      <w:r>
-        <w:rPr>
-          <w:i w:val="0"/>
-          <w:iCs w:val="0"/>
-          <w:sz w:val="28"/>
-          <w:szCs w:val="28"/>
-        </w:rPr>
-        <w:t>boundersies</w:t>
-      </w:r>
-      <w:proofErr w:type="spellEnd"/>
+      <w:r>
+        <w:rPr>
+          <w:i w:val="0"/>
+          <w:iCs w:val="0"/>
+          <w:sz w:val="28"/>
+          <w:szCs w:val="28"/>
+        </w:rPr>
+        <w:t>boundaries</w:t>
+      </w:r>
     </w:p>
     <w:p>
       <w:pPr>
@@ -1672,6 +1670,315 @@
       <w:pPr>
         <w:pStyle w:val="ListParagraph"/>
         <w:numPr>
+          <w:ilvl w:val="2"/>
+          <w:numId w:val="8"/>
+        </w:numPr>
+        <w:rPr>
+          <w:i w:val="0"/>
+          <w:iCs w:val="0"/>
+          <w:sz w:val="28"/>
+          <w:szCs w:val="28"/>
+        </w:rPr>
+      </w:pPr>
+      <w:r>
+        <w:rPr>
+          <w:i w:val="0"/>
+          <w:iCs w:val="0"/>
+          <w:sz w:val="28"/>
+          <w:szCs w:val="28"/>
+        </w:rPr>
+        <w:t>The Lost Update Problem</w:t>
+      </w:r>
+    </w:p>
+    <w:p>
+      <w:pPr>
+        <w:pStyle w:val="ListParagraph"/>
+        <w:numPr>
+          <w:ilvl w:val="3"/>
+          <w:numId w:val="8"/>
+        </w:numPr>
+        <w:spacing w:after="0" w:line="240" w:lineRule="auto"/>
+        <w:rPr>
+          <w:i w:val="0"/>
+          <w:iCs w:val="0"/>
+          <w:sz w:val="28"/>
+          <w:szCs w:val="28"/>
+        </w:rPr>
+      </w:pPr>
+      <w:r>
+        <w:rPr>
+          <w:i w:val="0"/>
+          <w:iCs w:val="0"/>
+          <w:sz w:val="28"/>
+          <w:szCs w:val="28"/>
+        </w:rPr>
+        <w:t>This problem occurs when two transactions that access the same database items their operations interleaved in a way that makes the value of some database items incorrect.</w:t>
+      </w:r>
+    </w:p>
+    <w:p>
+      <w:pPr>
+        <w:pStyle w:val="ListParagraph"/>
+        <w:numPr>
+          <w:ilvl w:val="4"/>
+          <w:numId w:val="8"/>
+        </w:numPr>
+        <w:spacing w:after="0" w:line="240" w:lineRule="auto"/>
+        <w:rPr>
+          <w:i w:val="0"/>
+          <w:iCs w:val="0"/>
+          <w:sz w:val="28"/>
+          <w:szCs w:val="28"/>
+        </w:rPr>
+      </w:pPr>
+      <w:r>
+        <w:rPr>
+          <w:i w:val="0"/>
+          <w:iCs w:val="0"/>
+          <w:sz w:val="28"/>
+          <w:szCs w:val="28"/>
+        </w:rPr>
+        <w:t>EXAMPLE HERE</w:t>
+      </w:r>
+    </w:p>
+    <w:p>
+      <w:pPr>
+        <w:pStyle w:val="ListParagraph"/>
+        <w:numPr>
+          <w:ilvl w:val="2"/>
+          <w:numId w:val="8"/>
+        </w:numPr>
+        <w:spacing w:after="0" w:line="240" w:lineRule="auto"/>
+        <w:rPr>
+          <w:i w:val="0"/>
+          <w:iCs w:val="0"/>
+          <w:sz w:val="28"/>
+          <w:szCs w:val="28"/>
+        </w:rPr>
+      </w:pPr>
+      <w:r>
+        <w:rPr>
+          <w:i w:val="0"/>
+          <w:iCs w:val="0"/>
+          <w:sz w:val="28"/>
+          <w:szCs w:val="28"/>
+        </w:rPr>
+        <w:t>The Temporary Update (or Dirty Read) Problem</w:t>
+      </w:r>
+    </w:p>
+    <w:p>
+      <w:pPr>
+        <w:pStyle w:val="ListParagraph"/>
+        <w:numPr>
+          <w:ilvl w:val="3"/>
+          <w:numId w:val="8"/>
+        </w:numPr>
+        <w:spacing w:after="0" w:line="240" w:lineRule="auto"/>
+        <w:rPr>
+          <w:i w:val="0"/>
+          <w:iCs w:val="0"/>
+          <w:sz w:val="28"/>
+          <w:szCs w:val="28"/>
+        </w:rPr>
+      </w:pPr>
+      <w:r>
+        <w:rPr>
+          <w:i w:val="0"/>
+          <w:iCs w:val="0"/>
+          <w:sz w:val="28"/>
+          <w:szCs w:val="28"/>
+        </w:rPr>
+        <w:t xml:space="preserve">This problem occurs when one transaction updates a database item and then the transaction fails for some reason.  Meanwhile, the update item is accessed(read) </w:t>
+      </w:r>
+      <w:r>
+        <w:rPr>
+          <w:i w:val="0"/>
+          <w:iCs w:val="0"/>
+          <w:sz w:val="28"/>
+          <w:szCs w:val="28"/>
+        </w:rPr>
+        <w:lastRenderedPageBreak/>
+        <w:t>by another transaction before it is changed back to its original value.</w:t>
+      </w:r>
+    </w:p>
+    <w:p>
+      <w:pPr>
+        <w:pStyle w:val="ListParagraph"/>
+        <w:numPr>
+          <w:ilvl w:val="4"/>
+          <w:numId w:val="8"/>
+        </w:numPr>
+        <w:spacing w:after="0" w:line="240" w:lineRule="auto"/>
+        <w:rPr>
+          <w:i w:val="0"/>
+          <w:iCs w:val="0"/>
+          <w:sz w:val="28"/>
+          <w:szCs w:val="28"/>
+        </w:rPr>
+      </w:pPr>
+      <w:r>
+        <w:rPr>
+          <w:i w:val="0"/>
+          <w:iCs w:val="0"/>
+          <w:sz w:val="28"/>
+          <w:szCs w:val="28"/>
+        </w:rPr>
+        <w:t>EXAMPLE HERE</w:t>
+      </w:r>
+    </w:p>
+    <w:p>
+      <w:pPr>
+        <w:pStyle w:val="ListParagraph"/>
+        <w:numPr>
+          <w:ilvl w:val="2"/>
+          <w:numId w:val="8"/>
+        </w:numPr>
+        <w:spacing w:after="0" w:line="240" w:lineRule="auto"/>
+        <w:rPr>
+          <w:i w:val="0"/>
+          <w:iCs w:val="0"/>
+          <w:sz w:val="28"/>
+          <w:szCs w:val="28"/>
+        </w:rPr>
+      </w:pPr>
+      <w:r>
+        <w:rPr>
+          <w:i w:val="0"/>
+          <w:iCs w:val="0"/>
+          <w:sz w:val="28"/>
+          <w:szCs w:val="28"/>
+        </w:rPr>
+        <w:t>The Incorrect Summary Problem</w:t>
+      </w:r>
+    </w:p>
+    <w:p>
+      <w:pPr>
+        <w:pStyle w:val="ListParagraph"/>
+        <w:numPr>
+          <w:ilvl w:val="3"/>
+          <w:numId w:val="8"/>
+        </w:numPr>
+        <w:spacing w:after="0" w:line="240" w:lineRule="auto"/>
+        <w:rPr>
+          <w:i w:val="0"/>
+          <w:iCs w:val="0"/>
+          <w:sz w:val="28"/>
+          <w:szCs w:val="28"/>
+        </w:rPr>
+      </w:pPr>
+      <w:r>
+        <w:rPr>
+          <w:i w:val="0"/>
+          <w:iCs w:val="0"/>
+          <w:sz w:val="28"/>
+          <w:szCs w:val="28"/>
+        </w:rPr>
+        <w:t>If one transaction is calculating an aggregate summary function on a number of database items while other transactions are updating some of these items, the aggregate function may calculate some values before they are updated and others after they are updated.</w:t>
+      </w:r>
+    </w:p>
+    <w:p>
+      <w:pPr>
+        <w:pStyle w:val="ListParagraph"/>
+        <w:numPr>
+          <w:ilvl w:val="4"/>
+          <w:numId w:val="8"/>
+        </w:numPr>
+        <w:spacing w:after="0" w:line="240" w:lineRule="auto"/>
+        <w:rPr>
+          <w:i w:val="0"/>
+          <w:iCs w:val="0"/>
+          <w:sz w:val="28"/>
+          <w:szCs w:val="28"/>
+        </w:rPr>
+      </w:pPr>
+      <w:r>
+        <w:rPr>
+          <w:i w:val="0"/>
+          <w:iCs w:val="0"/>
+          <w:sz w:val="28"/>
+          <w:szCs w:val="28"/>
+        </w:rPr>
+        <w:t>EXAMPLE HERE</w:t>
+      </w:r>
+    </w:p>
+    <w:p>
+      <w:pPr>
+        <w:pStyle w:val="ListParagraph"/>
+        <w:numPr>
+          <w:ilvl w:val="2"/>
+          <w:numId w:val="8"/>
+        </w:numPr>
+        <w:spacing w:after="0" w:line="240" w:lineRule="auto"/>
+        <w:rPr>
+          <w:i w:val="0"/>
+          <w:iCs w:val="0"/>
+          <w:sz w:val="28"/>
+          <w:szCs w:val="28"/>
+        </w:rPr>
+      </w:pPr>
+      <w:r>
+        <w:rPr>
+          <w:i w:val="0"/>
+          <w:iCs w:val="0"/>
+          <w:sz w:val="28"/>
+          <w:szCs w:val="28"/>
+        </w:rPr>
+        <w:t>The Unrepeatable Read Problem</w:t>
+      </w:r>
+    </w:p>
+    <w:p>
+      <w:pPr>
+        <w:pStyle w:val="ListParagraph"/>
+        <w:numPr>
+          <w:ilvl w:val="3"/>
+          <w:numId w:val="8"/>
+        </w:numPr>
+        <w:spacing w:after="0" w:line="240" w:lineRule="auto"/>
+        <w:rPr>
+          <w:i w:val="0"/>
+          <w:iCs w:val="0"/>
+          <w:sz w:val="28"/>
+          <w:szCs w:val="28"/>
+        </w:rPr>
+      </w:pPr>
+      <w:r>
+        <w:rPr>
+          <w:i w:val="0"/>
+          <w:iCs w:val="0"/>
+          <w:sz w:val="28"/>
+          <w:szCs w:val="28"/>
+        </w:rPr>
+        <w:t>Another problem that may occur is called unrepeatable read, where a transaction T reads the same item twice and the item is changed by another transaction T’ between the two reads. Hence T receives different values for its two reads of the same item.</w:t>
+      </w:r>
+    </w:p>
+    <w:p>
+      <w:pPr>
+        <w:pStyle w:val="ListParagraph"/>
+        <w:numPr>
+          <w:ilvl w:val="4"/>
+          <w:numId w:val="8"/>
+        </w:numPr>
+        <w:spacing w:after="0" w:line="240" w:lineRule="auto"/>
+        <w:rPr>
+          <w:i w:val="0"/>
+          <w:iCs w:val="0"/>
+          <w:sz w:val="28"/>
+          <w:szCs w:val="28"/>
+        </w:rPr>
+      </w:pPr>
+      <w:r>
+        <w:rPr>
+          <w:i w:val="0"/>
+          <w:iCs w:val="0"/>
+          <w:sz w:val="28"/>
+          <w:szCs w:val="28"/>
+        </w:rPr>
+        <w:t>EXAMPLE HERE</w:t>
+      </w:r>
+    </w:p>
+    <w:p>
+      <w:pPr>
+        <w:pStyle w:val="ListParagraph"/>
+        <w:numPr>
           <w:ilvl w:val="1"/>
           <w:numId w:val="8"/>
         </w:numPr>
@@ -1696,6 +2003,206 @@
       <w:pPr>
         <w:pStyle w:val="ListParagraph"/>
         <w:numPr>
+          <w:ilvl w:val="2"/>
+          <w:numId w:val="8"/>
+        </w:numPr>
+        <w:spacing w:after="0" w:line="240" w:lineRule="auto"/>
+        <w:rPr>
+          <w:i w:val="0"/>
+          <w:iCs w:val="0"/>
+          <w:sz w:val="28"/>
+          <w:szCs w:val="28"/>
+        </w:rPr>
+      </w:pPr>
+      <w:r>
+        <w:rPr>
+          <w:i w:val="0"/>
+          <w:iCs w:val="0"/>
+          <w:sz w:val="28"/>
+          <w:szCs w:val="28"/>
+        </w:rPr>
+        <w:t>Whenever a transaction is submitted to a DBMS for execution, the system is responsible for making sure that either all the operations in the transaction are completed successfully and their effect is recorded permanently in the database, or that the transaction does not have any effect on the database or on any other transactions.</w:t>
+      </w:r>
+    </w:p>
+    <w:p>
+      <w:pPr>
+        <w:pStyle w:val="ListParagraph"/>
+        <w:numPr>
+          <w:ilvl w:val="2"/>
+          <w:numId w:val="8"/>
+        </w:numPr>
+        <w:spacing w:after="0" w:line="240" w:lineRule="auto"/>
+        <w:rPr>
+          <w:i w:val="0"/>
+          <w:iCs w:val="0"/>
+          <w:sz w:val="28"/>
+          <w:szCs w:val="28"/>
+        </w:rPr>
+      </w:pPr>
+      <w:r>
+        <w:rPr>
+          <w:i w:val="0"/>
+          <w:iCs w:val="0"/>
+          <w:sz w:val="28"/>
+          <w:szCs w:val="28"/>
+        </w:rPr>
+        <w:t>Types of failure</w:t>
+      </w:r>
+    </w:p>
+    <w:p>
+      <w:pPr>
+        <w:pStyle w:val="ListParagraph"/>
+        <w:numPr>
+          <w:ilvl w:val="3"/>
+          <w:numId w:val="8"/>
+        </w:numPr>
+        <w:spacing w:after="0" w:line="240" w:lineRule="auto"/>
+        <w:rPr>
+          <w:i w:val="0"/>
+          <w:iCs w:val="0"/>
+          <w:sz w:val="28"/>
+          <w:szCs w:val="28"/>
+        </w:rPr>
+      </w:pPr>
+      <w:r>
+        <w:rPr>
+          <w:i w:val="0"/>
+          <w:iCs w:val="0"/>
+          <w:sz w:val="28"/>
+          <w:szCs w:val="28"/>
+        </w:rPr>
+        <w:t>A computer failure (system crash)</w:t>
+      </w:r>
+    </w:p>
+    <w:p>
+      <w:pPr>
+        <w:pStyle w:val="ListParagraph"/>
+        <w:numPr>
+          <w:ilvl w:val="3"/>
+          <w:numId w:val="8"/>
+        </w:numPr>
+        <w:spacing w:after="0" w:line="240" w:lineRule="auto"/>
+        <w:rPr>
+          <w:i w:val="0"/>
+          <w:iCs w:val="0"/>
+          <w:sz w:val="28"/>
+          <w:szCs w:val="28"/>
+        </w:rPr>
+      </w:pPr>
+      <w:r>
+        <w:rPr>
+          <w:i w:val="0"/>
+          <w:iCs w:val="0"/>
+          <w:sz w:val="28"/>
+          <w:szCs w:val="28"/>
+        </w:rPr>
+        <w:t>A transaction or system error</w:t>
+      </w:r>
+    </w:p>
+    <w:p>
+      <w:pPr>
+        <w:pStyle w:val="ListParagraph"/>
+        <w:numPr>
+          <w:ilvl w:val="3"/>
+          <w:numId w:val="8"/>
+        </w:numPr>
+        <w:spacing w:after="0" w:line="240" w:lineRule="auto"/>
+        <w:rPr>
+          <w:i w:val="0"/>
+          <w:iCs w:val="0"/>
+          <w:sz w:val="28"/>
+          <w:szCs w:val="28"/>
+        </w:rPr>
+      </w:pPr>
+      <w:r>
+        <w:rPr>
+          <w:i w:val="0"/>
+          <w:iCs w:val="0"/>
+          <w:sz w:val="28"/>
+          <w:szCs w:val="28"/>
+        </w:rPr>
+        <w:t>Local errors or exception conditions detected by the transaction</w:t>
+      </w:r>
+    </w:p>
+    <w:p>
+      <w:pPr>
+        <w:pStyle w:val="ListParagraph"/>
+        <w:numPr>
+          <w:ilvl w:val="3"/>
+          <w:numId w:val="8"/>
+        </w:numPr>
+        <w:spacing w:after="0" w:line="240" w:lineRule="auto"/>
+        <w:rPr>
+          <w:i w:val="0"/>
+          <w:iCs w:val="0"/>
+          <w:sz w:val="28"/>
+          <w:szCs w:val="28"/>
+        </w:rPr>
+      </w:pPr>
+      <w:r>
+        <w:rPr>
+          <w:i w:val="0"/>
+          <w:iCs w:val="0"/>
+          <w:sz w:val="28"/>
+          <w:szCs w:val="28"/>
+        </w:rPr>
+        <w:t>Concurrency control enforcement</w:t>
+      </w:r>
+    </w:p>
+    <w:p>
+      <w:pPr>
+        <w:pStyle w:val="ListParagraph"/>
+        <w:numPr>
+          <w:ilvl w:val="3"/>
+          <w:numId w:val="8"/>
+        </w:numPr>
+        <w:spacing w:after="0" w:line="240" w:lineRule="auto"/>
+        <w:rPr>
+          <w:i w:val="0"/>
+          <w:iCs w:val="0"/>
+          <w:sz w:val="28"/>
+          <w:szCs w:val="28"/>
+        </w:rPr>
+      </w:pPr>
+      <w:r>
+        <w:rPr>
+          <w:i w:val="0"/>
+          <w:iCs w:val="0"/>
+          <w:sz w:val="28"/>
+          <w:szCs w:val="28"/>
+        </w:rPr>
+        <w:t>Disk failure</w:t>
+      </w:r>
+    </w:p>
+    <w:p>
+      <w:pPr>
+        <w:pStyle w:val="ListParagraph"/>
+        <w:numPr>
+          <w:ilvl w:val="3"/>
+          <w:numId w:val="8"/>
+        </w:numPr>
+        <w:spacing w:after="0" w:line="240" w:lineRule="auto"/>
+        <w:rPr>
+          <w:i w:val="0"/>
+          <w:iCs w:val="0"/>
+          <w:sz w:val="28"/>
+          <w:szCs w:val="28"/>
+        </w:rPr>
+      </w:pPr>
+      <w:r>
+        <w:rPr>
+          <w:i w:val="0"/>
+          <w:iCs w:val="0"/>
+          <w:sz w:val="28"/>
+          <w:szCs w:val="28"/>
+        </w:rPr>
+        <w:t>Physical problems and catastrophes</w:t>
+      </w:r>
+    </w:p>
+    <w:p>
+      <w:pPr>
+        <w:pStyle w:val="ListParagraph"/>
+        <w:numPr>
           <w:ilvl w:val="0"/>
           <w:numId w:val="8"/>
         </w:numPr>
@@ -1744,6 +2251,142 @@
       <w:pPr>
         <w:pStyle w:val="ListParagraph"/>
         <w:numPr>
+          <w:ilvl w:val="2"/>
+          <w:numId w:val="8"/>
+        </w:numPr>
+        <w:rPr>
+          <w:i w:val="0"/>
+          <w:iCs w:val="0"/>
+          <w:sz w:val="28"/>
+          <w:szCs w:val="28"/>
+        </w:rPr>
+      </w:pPr>
+      <w:proofErr w:type="spellStart"/>
+      <w:r>
+        <w:rPr>
+          <w:i w:val="0"/>
+          <w:iCs w:val="0"/>
+          <w:sz w:val="28"/>
+          <w:szCs w:val="28"/>
+        </w:rPr>
+        <w:t>Begin_Transa</w:t>
+      </w:r>
+      <w:r>
+        <w:rPr>
+          <w:i w:val="0"/>
+          <w:iCs w:val="0"/>
+          <w:sz w:val="28"/>
+          <w:szCs w:val="28"/>
+        </w:rPr>
+        <w:t>ction</w:t>
+      </w:r>
+      <w:proofErr w:type="spellEnd"/>
+    </w:p>
+    <w:p>
+      <w:pPr>
+        <w:pStyle w:val="ListParagraph"/>
+        <w:numPr>
+          <w:ilvl w:val="2"/>
+          <w:numId w:val="8"/>
+        </w:numPr>
+        <w:rPr>
+          <w:i w:val="0"/>
+          <w:iCs w:val="0"/>
+          <w:sz w:val="28"/>
+          <w:szCs w:val="28"/>
+        </w:rPr>
+      </w:pPr>
+      <w:r>
+        <w:rPr>
+          <w:i w:val="0"/>
+          <w:iCs w:val="0"/>
+          <w:sz w:val="28"/>
+          <w:szCs w:val="28"/>
+        </w:rPr>
+        <w:t>Read or Write</w:t>
+      </w:r>
+    </w:p>
+    <w:p>
+      <w:pPr>
+        <w:pStyle w:val="ListParagraph"/>
+        <w:numPr>
+          <w:ilvl w:val="2"/>
+          <w:numId w:val="8"/>
+        </w:numPr>
+        <w:rPr>
+          <w:i w:val="0"/>
+          <w:iCs w:val="0"/>
+          <w:sz w:val="28"/>
+          <w:szCs w:val="28"/>
+        </w:rPr>
+      </w:pPr>
+      <w:proofErr w:type="spellStart"/>
+      <w:r>
+        <w:rPr>
+          <w:i w:val="0"/>
+          <w:iCs w:val="0"/>
+          <w:sz w:val="28"/>
+          <w:szCs w:val="28"/>
+        </w:rPr>
+        <w:lastRenderedPageBreak/>
+        <w:t>End_Transaction</w:t>
+      </w:r>
+      <w:proofErr w:type="spellEnd"/>
+    </w:p>
+    <w:p>
+      <w:pPr>
+        <w:pStyle w:val="ListParagraph"/>
+        <w:numPr>
+          <w:ilvl w:val="2"/>
+          <w:numId w:val="8"/>
+        </w:numPr>
+        <w:rPr>
+          <w:i w:val="0"/>
+          <w:iCs w:val="0"/>
+          <w:sz w:val="28"/>
+          <w:szCs w:val="28"/>
+        </w:rPr>
+      </w:pPr>
+      <w:proofErr w:type="spellStart"/>
+      <w:r>
+        <w:rPr>
+          <w:i w:val="0"/>
+          <w:iCs w:val="0"/>
+          <w:sz w:val="28"/>
+          <w:szCs w:val="28"/>
+        </w:rPr>
+        <w:t>Commit_Transaction</w:t>
+      </w:r>
+      <w:proofErr w:type="spellEnd"/>
+    </w:p>
+    <w:p>
+      <w:pPr>
+        <w:pStyle w:val="ListParagraph"/>
+        <w:numPr>
+          <w:ilvl w:val="2"/>
+          <w:numId w:val="8"/>
+        </w:numPr>
+        <w:rPr>
+          <w:i w:val="0"/>
+          <w:iCs w:val="0"/>
+          <w:sz w:val="28"/>
+          <w:szCs w:val="28"/>
+        </w:rPr>
+      </w:pPr>
+      <w:r>
+        <w:rPr>
+          <w:i w:val="0"/>
+          <w:iCs w:val="0"/>
+          <w:sz w:val="28"/>
+          <w:szCs w:val="28"/>
+        </w:rPr>
+        <w:t>Rollback</w:t>
+      </w:r>
+    </w:p>
+    <w:p>
+      <w:pPr>
+        <w:pStyle w:val="ListParagraph"/>
+        <w:numPr>
           <w:ilvl w:val="1"/>
           <w:numId w:val="8"/>
         </w:numPr>
@@ -1816,6 +2459,102 @@
       <w:pPr>
         <w:pStyle w:val="ListParagraph"/>
         <w:numPr>
+          <w:ilvl w:val="1"/>
+          <w:numId w:val="8"/>
+        </w:numPr>
+        <w:rPr>
+          <w:i w:val="0"/>
+          <w:iCs w:val="0"/>
+          <w:sz w:val="28"/>
+          <w:szCs w:val="28"/>
+        </w:rPr>
+      </w:pPr>
+      <w:r>
+        <w:rPr>
+          <w:i w:val="0"/>
+          <w:iCs w:val="0"/>
+          <w:sz w:val="28"/>
+          <w:szCs w:val="28"/>
+        </w:rPr>
+        <w:t>Atomicity</w:t>
+      </w:r>
+    </w:p>
+    <w:p>
+      <w:pPr>
+        <w:pStyle w:val="ListParagraph"/>
+        <w:numPr>
+          <w:ilvl w:val="1"/>
+          <w:numId w:val="8"/>
+        </w:numPr>
+        <w:rPr>
+          <w:i w:val="0"/>
+          <w:iCs w:val="0"/>
+          <w:sz w:val="28"/>
+          <w:szCs w:val="28"/>
+        </w:rPr>
+      </w:pPr>
+      <w:r>
+        <w:rPr>
+          <w:i w:val="0"/>
+          <w:iCs w:val="0"/>
+          <w:sz w:val="28"/>
+          <w:szCs w:val="28"/>
+        </w:rPr>
+        <w:t>Consistency preservation</w:t>
+      </w:r>
+    </w:p>
+    <w:p>
+      <w:pPr>
+        <w:pStyle w:val="ListParagraph"/>
+        <w:numPr>
+          <w:ilvl w:val="1"/>
+          <w:numId w:val="8"/>
+        </w:numPr>
+        <w:rPr>
+          <w:i w:val="0"/>
+          <w:iCs w:val="0"/>
+          <w:sz w:val="28"/>
+          <w:szCs w:val="28"/>
+        </w:rPr>
+      </w:pPr>
+      <w:r>
+        <w:rPr>
+          <w:i w:val="0"/>
+          <w:iCs w:val="0"/>
+          <w:sz w:val="28"/>
+          <w:szCs w:val="28"/>
+        </w:rPr>
+        <w:t>Isolation</w:t>
+      </w:r>
+    </w:p>
+    <w:p>
+      <w:pPr>
+        <w:pStyle w:val="ListParagraph"/>
+        <w:numPr>
+          <w:ilvl w:val="1"/>
+          <w:numId w:val="8"/>
+        </w:numPr>
+        <w:rPr>
+          <w:i w:val="0"/>
+          <w:iCs w:val="0"/>
+          <w:sz w:val="28"/>
+          <w:szCs w:val="28"/>
+        </w:rPr>
+      </w:pPr>
+      <w:r>
+        <w:rPr>
+          <w:i w:val="0"/>
+          <w:iCs w:val="0"/>
+          <w:sz w:val="28"/>
+          <w:szCs w:val="28"/>
+        </w:rPr>
+        <w:t>Durability or permanency</w:t>
+      </w:r>
+    </w:p>
+    <w:p>
+      <w:pPr>
+        <w:pStyle w:val="ListParagraph"/>
+        <w:numPr>
           <w:ilvl w:val="0"/>
           <w:numId w:val="8"/>
         </w:numPr>
@@ -1929,7 +2668,6 @@
           <w:sz w:val="28"/>
           <w:szCs w:val="28"/>
         </w:rPr>
-        <w:lastRenderedPageBreak/>
         <w:t xml:space="preserve">Serial, </w:t>
       </w:r>
       <w:proofErr w:type="spellStart"/>
@@ -2051,37 +2789,22 @@
     </w:p>
     <w:p>
       <w:pPr>
-        <w:pStyle w:val="ListParagraph"/>
-        <w:numPr>
-          <w:ilvl w:val="0"/>
-          <w:numId w:val="8"/>
-        </w:numPr>
-        <w:rPr>
-          <w:i w:val="0"/>
-          <w:iCs w:val="0"/>
-          <w:sz w:val="28"/>
-          <w:szCs w:val="28"/>
-        </w:rPr>
-      </w:pPr>
-      <w:r>
-        <w:rPr>
-          <w:i w:val="0"/>
-          <w:iCs w:val="0"/>
-          <w:sz w:val="28"/>
-          <w:szCs w:val="28"/>
-        </w:rPr>
-        <w:t>Transaction Support in SQL</w:t>
-      </w:r>
-    </w:p>
-    <w:p>
-      <w:pPr>
-        <w:rPr>
-          <w:i w:val="0"/>
-          <w:iCs w:val="0"/>
-          <w:sz w:val="28"/>
-          <w:szCs w:val="28"/>
-        </w:rPr>
-      </w:pPr>
+        <w:rPr>
+          <w:i w:val="0"/>
+          <w:iCs w:val="0"/>
+          <w:sz w:val="28"/>
+          <w:szCs w:val="28"/>
+        </w:rPr>
+      </w:pPr>
+      <w:r>
+        <w:rPr>
+          <w:i w:val="0"/>
+          <w:iCs w:val="0"/>
+          <w:sz w:val="28"/>
+          <w:szCs w:val="28"/>
+        </w:rPr>
+        <w:t xml:space="preserve">CH </w:t>
+      </w:r>
       <w:r>
         <w:rPr>
           <w:i w:val="0"/>
@@ -2361,6 +3084,7 @@
           <w:sz w:val="28"/>
           <w:szCs w:val="28"/>
         </w:rPr>
+        <w:lastRenderedPageBreak/>
         <w:t>Multiversion</w:t>
       </w:r>
       <w:proofErr w:type="spellEnd"/>
@@ -2602,6 +3326,626 @@
     <w:p>
       <w:pPr>
         <w:spacing w:after="0" w:line="240" w:lineRule="auto"/>
+        <w:rPr>
+          <w:i w:val="0"/>
+          <w:iCs w:val="0"/>
+          <w:sz w:val="28"/>
+          <w:szCs w:val="28"/>
+        </w:rPr>
+      </w:pPr>
+      <w:r>
+        <w:rPr>
+          <w:i w:val="0"/>
+          <w:iCs w:val="0"/>
+          <w:sz w:val="28"/>
+          <w:szCs w:val="28"/>
+        </w:rPr>
+        <w:br w:type="page"/>
+      </w:r>
+    </w:p>
+    <w:p>
+      <w:pPr>
+        <w:spacing w:after="0" w:line="240" w:lineRule="auto"/>
+        <w:rPr>
+          <w:i w:val="0"/>
+          <w:iCs w:val="0"/>
+          <w:sz w:val="28"/>
+          <w:szCs w:val="28"/>
+        </w:rPr>
+      </w:pPr>
+      <w:r>
+        <w:rPr>
+          <w:i w:val="0"/>
+          <w:iCs w:val="0"/>
+          <w:sz w:val="28"/>
+          <w:szCs w:val="28"/>
+        </w:rPr>
+        <w:lastRenderedPageBreak/>
+        <w:t xml:space="preserve">A </w:t>
+      </w:r>
+      <w:r>
+        <w:rPr>
+          <w:i w:val="0"/>
+          <w:iCs w:val="0"/>
+          <w:sz w:val="28"/>
+          <w:szCs w:val="28"/>
+        </w:rPr>
+        <w:t>database system</w:t>
+      </w:r>
+      <w:r>
+        <w:rPr>
+          <w:i w:val="0"/>
+          <w:iCs w:val="0"/>
+          <w:sz w:val="28"/>
+          <w:szCs w:val="28"/>
+        </w:rPr>
+        <w:t xml:space="preserve"> may be classified according to the number of users who can use the system concurrently. A DBMS is single-user if at most one user at a time can use the system and it is multiuser if many users can use the system concurrently.  Single-user DBMSs are generally used in small applications that reside on personal computers (</w:t>
+      </w:r>
+      <w:r>
+        <w:rPr>
+          <w:i w:val="0"/>
+          <w:iCs w:val="0"/>
+          <w:sz w:val="28"/>
+          <w:szCs w:val="28"/>
+        </w:rPr>
+        <w:t>i.e.,</w:t>
+      </w:r>
+      <w:r>
+        <w:rPr>
+          <w:i w:val="0"/>
+          <w:iCs w:val="0"/>
+          <w:sz w:val="28"/>
+          <w:szCs w:val="28"/>
+        </w:rPr>
+        <w:t xml:space="preserve"> </w:t>
+      </w:r>
+      <w:r>
+        <w:rPr>
+          <w:i w:val="0"/>
+          <w:iCs w:val="0"/>
+          <w:sz w:val="28"/>
+          <w:szCs w:val="28"/>
+        </w:rPr>
+        <w:t>Ti</w:t>
+      </w:r>
+      <w:r>
+        <w:rPr>
+          <w:i w:val="0"/>
+          <w:iCs w:val="0"/>
+          <w:sz w:val="28"/>
+          <w:szCs w:val="28"/>
+        </w:rPr>
+        <w:t>ny</w:t>
+      </w:r>
+      <w:r>
+        <w:rPr>
+          <w:i w:val="0"/>
+          <w:iCs w:val="0"/>
+          <w:sz w:val="28"/>
+          <w:szCs w:val="28"/>
+        </w:rPr>
+        <w:t>DB</w:t>
+      </w:r>
+      <w:r>
+        <w:rPr>
+          <w:i w:val="0"/>
+          <w:iCs w:val="0"/>
+          <w:sz w:val="28"/>
+          <w:szCs w:val="28"/>
+        </w:rPr>
+        <w:t xml:space="preserve"> in mobile apps).</w:t>
+      </w:r>
+      <w:r>
+        <w:rPr>
+          <w:i w:val="0"/>
+          <w:iCs w:val="0"/>
+          <w:sz w:val="28"/>
+          <w:szCs w:val="28"/>
+        </w:rPr>
+        <w:t xml:space="preserve">  Multiuser databases accomplish this functionality by using interleaved concurrency</w:t>
+      </w:r>
+      <w:r>
+        <w:rPr>
+          <w:i w:val="0"/>
+          <w:iCs w:val="0"/>
+          <w:sz w:val="28"/>
+          <w:szCs w:val="28"/>
+        </w:rPr>
+        <w:t>.</w:t>
+      </w:r>
+      <w:r>
+        <w:rPr>
+          <w:i w:val="0"/>
+          <w:iCs w:val="0"/>
+          <w:sz w:val="28"/>
+          <w:szCs w:val="28"/>
+        </w:rPr>
+        <w:t xml:space="preserve">  Database operations do not actually happen at the exact same time.  They are instead interleaved which means while one operation is working the other is waiting its turn to work on the database.</w:t>
+      </w:r>
+    </w:p>
+    <w:p>
+      <w:pPr>
+        <w:spacing w:after="0" w:line="240" w:lineRule="auto"/>
+        <w:rPr>
+          <w:i w:val="0"/>
+          <w:iCs w:val="0"/>
+          <w:sz w:val="28"/>
+          <w:szCs w:val="28"/>
+        </w:rPr>
+      </w:pPr>
+    </w:p>
+    <w:p>
+      <w:pPr>
+        <w:spacing w:after="0" w:line="240" w:lineRule="auto"/>
+        <w:rPr>
+          <w:i w:val="0"/>
+          <w:iCs w:val="0"/>
+          <w:sz w:val="28"/>
+          <w:szCs w:val="28"/>
+        </w:rPr>
+      </w:pPr>
+      <w:r>
+        <w:rPr>
+          <w:i w:val="0"/>
+          <w:iCs w:val="0"/>
+          <w:sz w:val="28"/>
+          <w:szCs w:val="28"/>
+        </w:rPr>
+        <w:t xml:space="preserve">A transaction is an executing program that forms a logical unit of database </w:t>
+      </w:r>
+      <w:r>
+        <w:rPr>
+          <w:i w:val="0"/>
+          <w:iCs w:val="0"/>
+          <w:sz w:val="28"/>
+          <w:szCs w:val="28"/>
+        </w:rPr>
+        <w:t>processing.</w:t>
+      </w:r>
+      <w:r>
+        <w:rPr>
+          <w:i w:val="0"/>
+          <w:iCs w:val="0"/>
+          <w:sz w:val="28"/>
+          <w:szCs w:val="28"/>
+        </w:rPr>
+        <w:t xml:space="preserve">  A transaction includes one or more database access operations which can include insertion, deletion, modification or retrieval operations.</w:t>
+      </w:r>
+    </w:p>
+    <w:p>
+      <w:pPr>
+        <w:spacing w:after="0" w:line="240" w:lineRule="auto"/>
+        <w:rPr>
+          <w:i w:val="0"/>
+          <w:iCs w:val="0"/>
+          <w:sz w:val="28"/>
+          <w:szCs w:val="28"/>
+        </w:rPr>
+      </w:pPr>
+      <w:r>
+        <w:rPr>
+          <w:i w:val="0"/>
+          <w:iCs w:val="0"/>
+          <w:sz w:val="28"/>
+          <w:szCs w:val="28"/>
+        </w:rPr>
+        <w:t xml:space="preserve">One way of specifying the transaction boundaries is by specifying explicit begin transaction and end transaction statements in an application program.  If the database operations in a transaction do not update </w:t>
+      </w:r>
+      <w:r>
+        <w:rPr>
+          <w:i w:val="0"/>
+          <w:iCs w:val="0"/>
+          <w:sz w:val="28"/>
+          <w:szCs w:val="28"/>
+        </w:rPr>
+        <w:t>the database but only retrieve data, the transaction is called read-only, otherwise it is known as a read-write transaction.</w:t>
+      </w:r>
+    </w:p>
+    <w:p>
+      <w:pPr>
+        <w:spacing w:after="0" w:line="240" w:lineRule="auto"/>
+        <w:rPr>
+          <w:i w:val="0"/>
+          <w:iCs w:val="0"/>
+          <w:sz w:val="28"/>
+          <w:szCs w:val="28"/>
+        </w:rPr>
+      </w:pPr>
+    </w:p>
+    <w:p>
+      <w:pPr>
+        <w:spacing w:after="0" w:line="240" w:lineRule="auto"/>
+        <w:rPr>
+          <w:i w:val="0"/>
+          <w:iCs w:val="0"/>
+          <w:sz w:val="28"/>
+          <w:szCs w:val="28"/>
+        </w:rPr>
+      </w:pPr>
+      <w:r>
+        <w:rPr>
+          <w:i w:val="0"/>
+          <w:iCs w:val="0"/>
+          <w:sz w:val="28"/>
+          <w:szCs w:val="28"/>
+        </w:rPr>
+        <w:t xml:space="preserve">Several problems can occur when concurrent transactions execute in an uncontrolled manner.  The Lost Update Problem occurs when two transactions that </w:t>
+      </w:r>
+      <w:r>
+        <w:rPr>
+          <w:i w:val="0"/>
+          <w:iCs w:val="0"/>
+          <w:sz w:val="28"/>
+          <w:szCs w:val="28"/>
+        </w:rPr>
+        <w:t>access the same database items their operations have their operations interleaved in a way that makes the value of some database items incorrect.</w:t>
+      </w:r>
+    </w:p>
+    <w:p>
+      <w:pPr>
+        <w:spacing w:after="0" w:line="240" w:lineRule="auto"/>
+        <w:rPr>
+          <w:i w:val="0"/>
+          <w:iCs w:val="0"/>
+          <w:sz w:val="28"/>
+          <w:szCs w:val="28"/>
+        </w:rPr>
+      </w:pPr>
+    </w:p>
+    <w:p>
+      <w:pPr>
+        <w:spacing w:after="0" w:line="240" w:lineRule="auto"/>
+        <w:rPr>
+          <w:i w:val="0"/>
+          <w:iCs w:val="0"/>
+          <w:sz w:val="28"/>
+          <w:szCs w:val="28"/>
+        </w:rPr>
+      </w:pPr>
+      <w:r>
+        <w:rPr>
+          <w:i w:val="0"/>
+          <w:iCs w:val="0"/>
+          <w:sz w:val="28"/>
+          <w:szCs w:val="28"/>
+        </w:rPr>
+        <w:t xml:space="preserve">The Temporary Update (or Dirty Read) problem occurs when one transaction updates a database </w:t>
+      </w:r>
+      <w:r>
+        <w:rPr>
+          <w:i w:val="0"/>
+          <w:iCs w:val="0"/>
+          <w:sz w:val="28"/>
+          <w:szCs w:val="28"/>
+        </w:rPr>
+        <w:t xml:space="preserve">item and then the transaction fails for some reason. </w:t>
+      </w:r>
+      <w:r>
+        <w:rPr>
+          <w:i w:val="0"/>
+          <w:iCs w:val="0"/>
+          <w:sz w:val="28"/>
+          <w:szCs w:val="28"/>
+        </w:rPr>
+        <w:t>Meanwhile, the update item is accessed(read) by another transaction before it is changed back to its original value.</w:t>
+      </w:r>
+    </w:p>
+    <w:p>
+      <w:pPr>
+        <w:spacing w:after="0" w:line="240" w:lineRule="auto"/>
+        <w:rPr>
+          <w:i w:val="0"/>
+          <w:iCs w:val="0"/>
+          <w:sz w:val="28"/>
+          <w:szCs w:val="28"/>
+        </w:rPr>
+      </w:pPr>
+    </w:p>
+    <w:p>
+      <w:pPr>
+        <w:spacing w:after="0" w:line="240" w:lineRule="auto"/>
+        <w:rPr>
+          <w:i w:val="0"/>
+          <w:iCs w:val="0"/>
+          <w:sz w:val="28"/>
+          <w:szCs w:val="28"/>
+        </w:rPr>
+      </w:pPr>
+      <w:r>
+        <w:rPr>
+          <w:i w:val="0"/>
+          <w:iCs w:val="0"/>
+          <w:sz w:val="28"/>
+          <w:szCs w:val="28"/>
+        </w:rPr>
+        <w:t xml:space="preserve">The Incorrect Summary </w:t>
+      </w:r>
+      <w:r>
+        <w:rPr>
+          <w:i w:val="0"/>
+          <w:iCs w:val="0"/>
+          <w:sz w:val="28"/>
+          <w:szCs w:val="28"/>
+        </w:rPr>
+        <w:t>p</w:t>
+      </w:r>
+      <w:r>
+        <w:rPr>
+          <w:i w:val="0"/>
+          <w:iCs w:val="0"/>
+          <w:sz w:val="28"/>
+          <w:szCs w:val="28"/>
+        </w:rPr>
+        <w:t>roblem</w:t>
+      </w:r>
+      <w:r>
+        <w:rPr>
+          <w:i w:val="0"/>
+          <w:iCs w:val="0"/>
+          <w:sz w:val="28"/>
+          <w:szCs w:val="28"/>
+        </w:rPr>
+        <w:t xml:space="preserve"> occurs i</w:t>
+      </w:r>
+      <w:r>
+        <w:rPr>
+          <w:i w:val="0"/>
+          <w:iCs w:val="0"/>
+          <w:sz w:val="28"/>
+          <w:szCs w:val="28"/>
+        </w:rPr>
+        <w:t>f one transaction is calculating an aggregate summary function on a number of database items while other transactions are updating some of these items, the aggregate function may calculate some values before they are updated and others after they are updated.</w:t>
+      </w:r>
+    </w:p>
+    <w:p>
+      <w:pPr>
+        <w:spacing w:after="0" w:line="240" w:lineRule="auto"/>
+        <w:rPr>
+          <w:i w:val="0"/>
+          <w:iCs w:val="0"/>
+          <w:sz w:val="28"/>
+          <w:szCs w:val="28"/>
+        </w:rPr>
+      </w:pPr>
+    </w:p>
+    <w:p>
+      <w:pPr>
+        <w:spacing w:after="0" w:line="240" w:lineRule="auto"/>
+        <w:rPr>
+          <w:i w:val="0"/>
+          <w:iCs w:val="0"/>
+          <w:sz w:val="28"/>
+          <w:szCs w:val="28"/>
+        </w:rPr>
+      </w:pPr>
+      <w:r>
+        <w:rPr>
+          <w:i w:val="0"/>
+          <w:iCs w:val="0"/>
+          <w:sz w:val="28"/>
+          <w:szCs w:val="28"/>
+        </w:rPr>
+        <w:t xml:space="preserve">The Unrepeatable Read </w:t>
+      </w:r>
+      <w:r>
+        <w:rPr>
+          <w:i w:val="0"/>
+          <w:iCs w:val="0"/>
+          <w:sz w:val="28"/>
+          <w:szCs w:val="28"/>
+        </w:rPr>
+        <w:t>problem occurs when</w:t>
+      </w:r>
+      <w:r>
+        <w:rPr>
+          <w:i w:val="0"/>
+          <w:iCs w:val="0"/>
+          <w:sz w:val="28"/>
+          <w:szCs w:val="28"/>
+        </w:rPr>
+        <w:t xml:space="preserve"> a transaction T reads the same item twice and the item is changed by another transaction T’ between the two reads. Hence T receives different values for its two reads of the same item.</w:t>
+      </w:r>
+    </w:p>
+    <w:p>
+      <w:pPr>
+        <w:spacing w:after="0" w:line="240" w:lineRule="auto"/>
+        <w:rPr>
+          <w:i w:val="0"/>
+          <w:iCs w:val="0"/>
+          <w:sz w:val="28"/>
+          <w:szCs w:val="28"/>
+        </w:rPr>
+      </w:pPr>
+      <w:r>
+        <w:rPr>
+          <w:i w:val="0"/>
+          <w:iCs w:val="0"/>
+          <w:sz w:val="28"/>
+          <w:szCs w:val="28"/>
+        </w:rPr>
+        <w:lastRenderedPageBreak/>
+        <w:t>Whenever a transaction is submitted to a DBMS for execution, the system is responsible for making sure that either all the operations in the transaction are completed successfully and their effect is recorded permanently in the database, or that the transaction does not have any effect on the database or on any other transactions.</w:t>
+      </w:r>
+    </w:p>
+    <w:p>
+      <w:pPr>
+        <w:spacing w:after="0" w:line="240" w:lineRule="auto"/>
+        <w:ind w:left="360"/>
+        <w:rPr>
+          <w:i w:val="0"/>
+          <w:iCs w:val="0"/>
+          <w:sz w:val="28"/>
+          <w:szCs w:val="28"/>
+        </w:rPr>
+      </w:pPr>
+      <w:r>
+        <w:rPr>
+          <w:i w:val="0"/>
+          <w:iCs w:val="0"/>
+          <w:sz w:val="28"/>
+          <w:szCs w:val="28"/>
+        </w:rPr>
+        <w:t>Types of failure</w:t>
+      </w:r>
+    </w:p>
+    <w:p>
+      <w:pPr>
+        <w:spacing w:after="0" w:line="240" w:lineRule="auto"/>
+        <w:ind w:left="360"/>
+        <w:rPr>
+          <w:i w:val="0"/>
+          <w:iCs w:val="0"/>
+          <w:sz w:val="28"/>
+          <w:szCs w:val="28"/>
+        </w:rPr>
+      </w:pPr>
+      <w:r>
+        <w:rPr>
+          <w:i w:val="0"/>
+          <w:iCs w:val="0"/>
+          <w:sz w:val="28"/>
+          <w:szCs w:val="28"/>
+        </w:rPr>
+        <w:t>A computer failure (system crash)</w:t>
+      </w:r>
+    </w:p>
+    <w:p>
+      <w:pPr>
+        <w:spacing w:after="0" w:line="240" w:lineRule="auto"/>
+        <w:ind w:left="360"/>
+        <w:rPr>
+          <w:i w:val="0"/>
+          <w:iCs w:val="0"/>
+          <w:sz w:val="28"/>
+          <w:szCs w:val="28"/>
+        </w:rPr>
+      </w:pPr>
+      <w:r>
+        <w:rPr>
+          <w:i w:val="0"/>
+          <w:iCs w:val="0"/>
+          <w:sz w:val="28"/>
+          <w:szCs w:val="28"/>
+        </w:rPr>
+        <w:t>A transaction or system error</w:t>
+      </w:r>
+    </w:p>
+    <w:p>
+      <w:pPr>
+        <w:spacing w:after="0" w:line="240" w:lineRule="auto"/>
+        <w:ind w:left="360"/>
+        <w:rPr>
+          <w:i w:val="0"/>
+          <w:iCs w:val="0"/>
+          <w:sz w:val="28"/>
+          <w:szCs w:val="28"/>
+        </w:rPr>
+      </w:pPr>
+      <w:r>
+        <w:rPr>
+          <w:i w:val="0"/>
+          <w:iCs w:val="0"/>
+          <w:sz w:val="28"/>
+          <w:szCs w:val="28"/>
+        </w:rPr>
+        <w:t>Local errors or exception conditions detected by the transaction</w:t>
+      </w:r>
+    </w:p>
+    <w:p>
+      <w:pPr>
+        <w:spacing w:after="0" w:line="240" w:lineRule="auto"/>
+        <w:ind w:left="360"/>
+        <w:rPr>
+          <w:i w:val="0"/>
+          <w:iCs w:val="0"/>
+          <w:sz w:val="28"/>
+          <w:szCs w:val="28"/>
+        </w:rPr>
+      </w:pPr>
+      <w:r>
+        <w:rPr>
+          <w:i w:val="0"/>
+          <w:iCs w:val="0"/>
+          <w:sz w:val="28"/>
+          <w:szCs w:val="28"/>
+        </w:rPr>
+        <w:t>Concurrency control enforcement</w:t>
+      </w:r>
+    </w:p>
+    <w:p>
+      <w:pPr>
+        <w:spacing w:after="0" w:line="240" w:lineRule="auto"/>
+        <w:ind w:left="360"/>
+        <w:rPr>
+          <w:i w:val="0"/>
+          <w:iCs w:val="0"/>
+          <w:sz w:val="28"/>
+          <w:szCs w:val="28"/>
+        </w:rPr>
+      </w:pPr>
+      <w:r>
+        <w:rPr>
+          <w:i w:val="0"/>
+          <w:iCs w:val="0"/>
+          <w:sz w:val="28"/>
+          <w:szCs w:val="28"/>
+        </w:rPr>
+        <w:t>Disk failure</w:t>
+      </w:r>
+    </w:p>
+    <w:p>
+      <w:pPr>
+        <w:spacing w:after="0" w:line="240" w:lineRule="auto"/>
+        <w:ind w:left="360"/>
+        <w:rPr>
+          <w:i w:val="0"/>
+          <w:iCs w:val="0"/>
+          <w:sz w:val="28"/>
+          <w:szCs w:val="28"/>
+        </w:rPr>
+      </w:pPr>
+      <w:r>
+        <w:rPr>
+          <w:i w:val="0"/>
+          <w:iCs w:val="0"/>
+          <w:sz w:val="28"/>
+          <w:szCs w:val="28"/>
+        </w:rPr>
+        <w:t>Physical problems and catastrophes</w:t>
+      </w:r>
+    </w:p>
+    <w:p>
+      <w:pPr>
+        <w:spacing w:after="0" w:line="240" w:lineRule="auto"/>
+        <w:rPr>
+          <w:i w:val="0"/>
+          <w:iCs w:val="0"/>
+          <w:sz w:val="28"/>
+          <w:szCs w:val="28"/>
+        </w:rPr>
+      </w:pPr>
+      <w:r>
+        <w:rPr>
+          <w:i w:val="0"/>
+          <w:iCs w:val="0"/>
+          <w:sz w:val="28"/>
+          <w:szCs w:val="28"/>
+        </w:rPr>
+        <w:t>A lock is variable associated with a data item that describes the status of the item with respect to possible operations</w:t>
+      </w:r>
+      <w:r>
+        <w:rPr>
+          <w:i w:val="0"/>
+          <w:iCs w:val="0"/>
+          <w:sz w:val="28"/>
+          <w:szCs w:val="28"/>
+        </w:rPr>
+        <w:t xml:space="preserve"> that can be applied to it.</w:t>
+      </w:r>
+    </w:p>
+    <w:p>
+      <w:pPr>
+        <w:spacing w:after="0" w:line="240" w:lineRule="auto"/>
         <w:ind w:left="2880" w:hanging="2880"/>
         <w:rPr>
           <w:i w:val="0"/>
@@ -2638,7 +3982,7 @@
           <w:szCs w:val="28"/>
         </w:rPr>
         <w:lastRenderedPageBreak/>
-        <w:t>Why concurrency control is needed?</w:t>
+        <w:t>A binary lock can have two states or values: locked or unlocked.  A binary lock enforces mutual exclusion on the data item.  This system ends up being too restrictive, if every transaction is seeking to read the locked item, then there is not very good reason to lock the item since read operations from different transactions cannot conflict.  Shared/Exclusive locks are favored as they allow any number of transactions to read the share-locked item while an exclusive-locked item is only accessible by one transaction that holds its lock.</w:t>
       </w:r>
     </w:p>
     <w:p>
@@ -2658,7 +4002,74 @@
           <w:sz w:val="28"/>
           <w:szCs w:val="28"/>
         </w:rPr>
-        <w:t>The Lost Update Problem</w:t>
+        <w:t>The two-phase locking</w:t>
+      </w:r>
+      <w:r>
+        <w:rPr>
+          <w:i w:val="0"/>
+          <w:iCs w:val="0"/>
+          <w:sz w:val="28"/>
+          <w:szCs w:val="28"/>
+        </w:rPr>
+        <w:t xml:space="preserve"> (2PL)</w:t>
+      </w:r>
+      <w:r>
+        <w:rPr>
+          <w:i w:val="0"/>
+          <w:iCs w:val="0"/>
+          <w:sz w:val="28"/>
+          <w:szCs w:val="28"/>
+        </w:rPr>
+        <w:t xml:space="preserve"> protocol if all locking operations (</w:t>
+      </w:r>
+      <w:proofErr w:type="spellStart"/>
+      <w:r>
+        <w:rPr>
+          <w:i w:val="0"/>
+          <w:iCs w:val="0"/>
+          <w:sz w:val="28"/>
+          <w:szCs w:val="28"/>
+        </w:rPr>
+        <w:t>read_lock</w:t>
+      </w:r>
+      <w:proofErr w:type="spellEnd"/>
+      <w:r>
+        <w:rPr>
+          <w:i w:val="0"/>
+          <w:iCs w:val="0"/>
+          <w:sz w:val="28"/>
+          <w:szCs w:val="28"/>
+        </w:rPr>
+        <w:t xml:space="preserve">, </w:t>
+      </w:r>
+      <w:proofErr w:type="spellStart"/>
+      <w:r>
+        <w:rPr>
+          <w:i w:val="0"/>
+          <w:iCs w:val="0"/>
+          <w:sz w:val="28"/>
+          <w:szCs w:val="28"/>
+        </w:rPr>
+        <w:t>write_lock</w:t>
+      </w:r>
+      <w:proofErr w:type="spellEnd"/>
+      <w:r>
+        <w:rPr>
+          <w:i w:val="0"/>
+          <w:iCs w:val="0"/>
+          <w:sz w:val="28"/>
+          <w:szCs w:val="28"/>
+        </w:rPr>
+        <w:t xml:space="preserve">) precede the first unlock operation in the transaction.  If every </w:t>
+      </w:r>
+      <w:r>
+        <w:rPr>
+          <w:i w:val="0"/>
+          <w:iCs w:val="0"/>
+          <w:sz w:val="28"/>
+          <w:szCs w:val="28"/>
+        </w:rPr>
+        <w:t>transaction in a schedule follows the two-phase locking protocol, the schedule is guaranteed to be serializable.</w:t>
       </w:r>
     </w:p>
     <w:p>
@@ -2678,7 +4089,34 @@
           <w:sz w:val="28"/>
           <w:szCs w:val="28"/>
         </w:rPr>
-        <w:t>This problem occurs when two transactions that access the same database items their operations interleaved in a way that makes the value of some database items incorrect.</w:t>
+        <w:t>Conservative 2PL requires a transaction to lock</w:t>
+      </w:r>
+      <w:r>
+        <w:rPr>
+          <w:i w:val="0"/>
+          <w:iCs w:val="0"/>
+          <w:sz w:val="28"/>
+          <w:szCs w:val="28"/>
+        </w:rPr>
+        <w:t xml:space="preserve"> all the items it </w:t>
+      </w:r>
+      <w:r>
+        <w:rPr>
+          <w:i w:val="0"/>
+          <w:iCs w:val="0"/>
+          <w:sz w:val="28"/>
+          <w:szCs w:val="28"/>
+        </w:rPr>
+        <w:t>accesses</w:t>
+      </w:r>
+      <w:r>
+        <w:rPr>
+          <w:i w:val="0"/>
+          <w:iCs w:val="0"/>
+          <w:sz w:val="28"/>
+          <w:szCs w:val="28"/>
+        </w:rPr>
+        <w:t xml:space="preserve"> before the transaction begins execution. If any of the items needed cannot be locked, the transaction does not lock any item and instead waits until all items are available for locking.</w:t>
       </w:r>
     </w:p>
     <w:p>
@@ -2691,6 +4129,33 @@
           <w:szCs w:val="28"/>
         </w:rPr>
       </w:pPr>
+      <w:r>
+        <w:rPr>
+          <w:i w:val="0"/>
+          <w:iCs w:val="0"/>
+          <w:sz w:val="28"/>
+          <w:szCs w:val="28"/>
+        </w:rPr>
+        <w:t xml:space="preserve">In strict 2PL a transaction does not release any of its exclusive locks until after it commits </w:t>
+      </w:r>
+      <w:r>
+        <w:rPr>
+          <w:i w:val="0"/>
+          <w:iCs w:val="0"/>
+          <w:sz w:val="28"/>
+          <w:szCs w:val="28"/>
+        </w:rPr>
+        <w:t>or aborts.  This leads to a strict schedule for recoverability</w:t>
+      </w:r>
+      <w:r>
+        <w:rPr>
+          <w:i w:val="0"/>
+          <w:iCs w:val="0"/>
+          <w:sz w:val="28"/>
+          <w:szCs w:val="28"/>
+        </w:rPr>
+        <w:t xml:space="preserve"> although it is not deadlock-free.</w:t>
+      </w:r>
     </w:p>
     <w:p>
       <w:pPr>
@@ -2709,7 +4174,16 @@
           <w:sz w:val="28"/>
           <w:szCs w:val="28"/>
         </w:rPr>
-        <w:t>EXAMPLE HERE</w:t>
+        <w:t>Deadlock occurs when each transaction in a set of two or more transactions is waiting for some item that is locked by some other transaction in the set.  One way to prevent deadlock is to use a deadlock prevention protocol</w:t>
+      </w:r>
+      <w:r>
+        <w:rPr>
+          <w:i w:val="0"/>
+          <w:iCs w:val="0"/>
+          <w:sz w:val="28"/>
+          <w:szCs w:val="28"/>
+        </w:rPr>
+        <w:t xml:space="preserve"> such as wait-die or wound-wait. Although both techniques are deadlock-free both may cause some transactions to abort needlessly.</w:t>
       </w:r>
     </w:p>
     <w:p>
@@ -2722,6 +4196,15 @@
           <w:szCs w:val="28"/>
         </w:rPr>
       </w:pPr>
+      <w:r>
+        <w:rPr>
+          <w:i w:val="0"/>
+          <w:iCs w:val="0"/>
+          <w:sz w:val="28"/>
+          <w:szCs w:val="28"/>
+        </w:rPr>
+        <w:t>Wait-die allows the older transaction to wait until the resource is available for execution.</w:t>
+      </w:r>
     </w:p>
     <w:p>
       <w:pPr>
@@ -2740,7 +4223,25 @@
           <w:sz w:val="28"/>
           <w:szCs w:val="28"/>
         </w:rPr>
-        <w:t>The Temporary Update (or Dirty Read) Problem</w:t>
+        <w:t xml:space="preserve">Starvation occurs when a transaction cannot proceed </w:t>
+      </w:r>
+      <w:r>
+        <w:rPr>
+          <w:i w:val="0"/>
+          <w:iCs w:val="0"/>
+          <w:sz w:val="28"/>
+          <w:szCs w:val="28"/>
+        </w:rPr>
+        <w:t>for an indefinite period of time while other transactions in the system continue normally.  A fair waiting scheme such as FIFO</w:t>
+      </w:r>
+      <w:r>
+        <w:rPr>
+          <w:i w:val="0"/>
+          <w:iCs w:val="0"/>
+          <w:sz w:val="28"/>
+          <w:szCs w:val="28"/>
+        </w:rPr>
+        <w:t xml:space="preserve"> can be used to mitigate starvation.  Transactions are enabled to lock an item in the order in which they originally requested the lock.</w:t>
       </w:r>
     </w:p>
     <w:p>
@@ -2753,288 +4254,6 @@
           <w:szCs w:val="28"/>
         </w:rPr>
       </w:pPr>
-      <w:r>
-        <w:rPr>
-          <w:i w:val="0"/>
-          <w:iCs w:val="0"/>
-          <w:sz w:val="28"/>
-          <w:szCs w:val="28"/>
-        </w:rPr>
-        <w:t>This problem occurs when one transaction updates a database item and then the transaction fails for some reason.  Meanwhile, the update item is accessed(read) by another transaction before it is changed back to its original value.</w:t>
-      </w:r>
-    </w:p>
-    <w:p>
-      <w:pPr>
-        <w:spacing w:after="0" w:line="240" w:lineRule="auto"/>
-        <w:rPr>
-          <w:i w:val="0"/>
-          <w:iCs w:val="0"/>
-          <w:sz w:val="28"/>
-          <w:szCs w:val="28"/>
-        </w:rPr>
-      </w:pPr>
-    </w:p>
-    <w:p>
-      <w:pPr>
-        <w:spacing w:after="0" w:line="240" w:lineRule="auto"/>
-        <w:rPr>
-          <w:i w:val="0"/>
-          <w:iCs w:val="0"/>
-          <w:sz w:val="28"/>
-          <w:szCs w:val="28"/>
-        </w:rPr>
-      </w:pPr>
-      <w:r>
-        <w:rPr>
-          <w:i w:val="0"/>
-          <w:iCs w:val="0"/>
-          <w:sz w:val="28"/>
-          <w:szCs w:val="28"/>
-        </w:rPr>
-        <w:t>EXAMPLE HERE</w:t>
-      </w:r>
-    </w:p>
-    <w:p>
-      <w:pPr>
-        <w:spacing w:after="0" w:line="240" w:lineRule="auto"/>
-        <w:rPr>
-          <w:i w:val="0"/>
-          <w:iCs w:val="0"/>
-          <w:sz w:val="28"/>
-          <w:szCs w:val="28"/>
-        </w:rPr>
-      </w:pPr>
-    </w:p>
-    <w:p>
-      <w:pPr>
-        <w:spacing w:after="0" w:line="240" w:lineRule="auto"/>
-        <w:rPr>
-          <w:i w:val="0"/>
-          <w:iCs w:val="0"/>
-          <w:sz w:val="28"/>
-          <w:szCs w:val="28"/>
-        </w:rPr>
-      </w:pPr>
-      <w:r>
-        <w:rPr>
-          <w:i w:val="0"/>
-          <w:iCs w:val="0"/>
-          <w:sz w:val="28"/>
-          <w:szCs w:val="28"/>
-        </w:rPr>
-        <w:t>The Incorrect Summary Problem</w:t>
-      </w:r>
-    </w:p>
-    <w:p>
-      <w:pPr>
-        <w:spacing w:after="0" w:line="240" w:lineRule="auto"/>
-        <w:rPr>
-          <w:i w:val="0"/>
-          <w:iCs w:val="0"/>
-          <w:sz w:val="28"/>
-          <w:szCs w:val="28"/>
-        </w:rPr>
-      </w:pPr>
-      <w:r>
-        <w:rPr>
-          <w:i w:val="0"/>
-          <w:iCs w:val="0"/>
-          <w:sz w:val="28"/>
-          <w:szCs w:val="28"/>
-        </w:rPr>
-        <w:t>If one transaction is calculating an aggre</w:t>
-      </w:r>
-      <w:r>
-        <w:rPr>
-          <w:i w:val="0"/>
-          <w:iCs w:val="0"/>
-          <w:sz w:val="28"/>
-          <w:szCs w:val="28"/>
-        </w:rPr>
-        <w:t>gate summary function on a number of database items while other transactions are updating some of these items, the aggregate function may calculate some values before they are updated and others after they are updated.</w:t>
-      </w:r>
-    </w:p>
-    <w:p>
-      <w:pPr>
-        <w:spacing w:after="0" w:line="240" w:lineRule="auto"/>
-        <w:rPr>
-          <w:i w:val="0"/>
-          <w:iCs w:val="0"/>
-          <w:sz w:val="28"/>
-          <w:szCs w:val="28"/>
-        </w:rPr>
-      </w:pPr>
-    </w:p>
-    <w:p>
-      <w:pPr>
-        <w:spacing w:after="0" w:line="240" w:lineRule="auto"/>
-        <w:rPr>
-          <w:i w:val="0"/>
-          <w:iCs w:val="0"/>
-          <w:sz w:val="28"/>
-          <w:szCs w:val="28"/>
-        </w:rPr>
-      </w:pPr>
-      <w:r>
-        <w:rPr>
-          <w:i w:val="0"/>
-          <w:iCs w:val="0"/>
-          <w:sz w:val="28"/>
-          <w:szCs w:val="28"/>
-        </w:rPr>
-        <w:t>EXAMPLE HERE</w:t>
-      </w:r>
-    </w:p>
-    <w:p>
-      <w:pPr>
-        <w:spacing w:after="0" w:line="240" w:lineRule="auto"/>
-        <w:rPr>
-          <w:i w:val="0"/>
-          <w:iCs w:val="0"/>
-          <w:sz w:val="28"/>
-          <w:szCs w:val="28"/>
-        </w:rPr>
-      </w:pPr>
-    </w:p>
-    <w:p>
-      <w:pPr>
-        <w:spacing w:after="0" w:line="240" w:lineRule="auto"/>
-        <w:rPr>
-          <w:i w:val="0"/>
-          <w:iCs w:val="0"/>
-          <w:sz w:val="28"/>
-          <w:szCs w:val="28"/>
-        </w:rPr>
-      </w:pPr>
-      <w:r>
-        <w:rPr>
-          <w:i w:val="0"/>
-          <w:iCs w:val="0"/>
-          <w:sz w:val="28"/>
-          <w:szCs w:val="28"/>
-        </w:rPr>
-        <w:t>The Unrepeatable Read Problem</w:t>
-      </w:r>
-    </w:p>
-    <w:p>
-      <w:pPr>
-        <w:spacing w:after="0" w:line="240" w:lineRule="auto"/>
-        <w:rPr>
-          <w:i w:val="0"/>
-          <w:iCs w:val="0"/>
-          <w:sz w:val="28"/>
-          <w:szCs w:val="28"/>
-        </w:rPr>
-      </w:pPr>
-      <w:r>
-        <w:rPr>
-          <w:i w:val="0"/>
-          <w:iCs w:val="0"/>
-          <w:sz w:val="28"/>
-          <w:szCs w:val="28"/>
-        </w:rPr>
-        <w:t>Another problem that may occur is called unrepeatable read, where a transaction T reads the same item twice and the item is changed by another transaction T’ between the two reads.</w:t>
-      </w:r>
-      <w:r>
-        <w:rPr>
-          <w:i w:val="0"/>
-          <w:iCs w:val="0"/>
-          <w:sz w:val="28"/>
-          <w:szCs w:val="28"/>
-        </w:rPr>
-        <w:t xml:space="preserve"> Hence T receives different values for its two reads of the same item.</w:t>
-      </w:r>
-    </w:p>
-    <w:p>
-      <w:pPr>
-        <w:spacing w:after="0" w:line="240" w:lineRule="auto"/>
-        <w:rPr>
-          <w:i w:val="0"/>
-          <w:iCs w:val="0"/>
-          <w:sz w:val="28"/>
-          <w:szCs w:val="28"/>
-        </w:rPr>
-      </w:pPr>
-    </w:p>
-    <w:p>
-      <w:pPr>
-        <w:spacing w:after="0" w:line="240" w:lineRule="auto"/>
-        <w:rPr>
-          <w:i w:val="0"/>
-          <w:iCs w:val="0"/>
-          <w:sz w:val="28"/>
-          <w:szCs w:val="28"/>
-        </w:rPr>
-      </w:pPr>
-      <w:r>
-        <w:rPr>
-          <w:i w:val="0"/>
-          <w:iCs w:val="0"/>
-          <w:sz w:val="28"/>
-          <w:szCs w:val="28"/>
-        </w:rPr>
-        <w:t>EXAMPLE HERE</w:t>
-      </w:r>
-    </w:p>
-    <w:p>
-      <w:pPr>
-        <w:spacing w:after="0" w:line="240" w:lineRule="auto"/>
-        <w:rPr>
-          <w:i w:val="0"/>
-          <w:iCs w:val="0"/>
-          <w:sz w:val="28"/>
-          <w:szCs w:val="28"/>
-        </w:rPr>
-      </w:pPr>
-    </w:p>
-    <w:p>
-      <w:pPr>
-        <w:spacing w:after="0" w:line="240" w:lineRule="auto"/>
-        <w:rPr>
-          <w:i w:val="0"/>
-          <w:iCs w:val="0"/>
-          <w:sz w:val="28"/>
-          <w:szCs w:val="28"/>
-        </w:rPr>
-      </w:pPr>
-      <w:r>
-        <w:rPr>
-          <w:i w:val="0"/>
-          <w:iCs w:val="0"/>
-          <w:sz w:val="28"/>
-          <w:szCs w:val="28"/>
-        </w:rPr>
-        <w:t>Why recovery is needed.</w:t>
-      </w:r>
-    </w:p>
-    <w:p>
-      <w:pPr>
-        <w:spacing w:after="0" w:line="240" w:lineRule="auto"/>
-        <w:rPr>
-          <w:i w:val="0"/>
-          <w:iCs w:val="0"/>
-          <w:sz w:val="28"/>
-          <w:szCs w:val="28"/>
-        </w:rPr>
-      </w:pPr>
-      <w:r>
-        <w:rPr>
-          <w:i w:val="0"/>
-          <w:iCs w:val="0"/>
-          <w:sz w:val="28"/>
-          <w:szCs w:val="28"/>
-        </w:rPr>
-        <w:t xml:space="preserve">Whenever a transaction </w:t>
-      </w:r>
-      <w:r>
-        <w:rPr>
-          <w:i w:val="0"/>
-          <w:iCs w:val="0"/>
-          <w:sz w:val="28"/>
-          <w:szCs w:val="28"/>
-        </w:rPr>
-        <w:t>is submitted to a DBMS for execution, the system is responsible for making sure that either all the operations in the transaction are completed successfully and their effect is recorded permanently in the database, or that the transaction does not have any effect on the database or on any other transactions.</w:t>
-      </w:r>
     </w:p>
     <w:p>
       <w:pPr>
@@ -3802,7 +5021,7 @@
         <w:rFonts w:ascii="Wingdings" w:hAnsi="Wingdings" w:hint="default"/>
       </w:rPr>
     </w:lvl>
-    <w:lvl w:ilvl="3" w:tplc="04090001" w:tentative="1">
+    <w:lvl w:ilvl="3" w:tplc="04090001">
       <w:start w:val="1"/>
       <w:numFmt w:val="bullet"/>
       <w:lvlText w:val=""/>
@@ -3814,7 +5033,7 @@
         <w:rFonts w:ascii="Symbol" w:hAnsi="Symbol" w:hint="default"/>
       </w:rPr>
     </w:lvl>
-    <w:lvl w:ilvl="4" w:tplc="04090003" w:tentative="1">
+    <w:lvl w:ilvl="4" w:tplc="04090003">
       <w:start w:val="1"/>
       <w:numFmt w:val="bullet"/>
       <w:lvlText w:val="o"/>
@@ -4852,4 +6071,16 @@
   <a:objectDefaults/>
   <a:extraClrSchemeLst/>
 </a:theme>
+</file>
+
+<file path=customXml/item1.xml><?xml version="1.0" encoding="utf-8"?>
+<b:Sources xmlns:b="http://schemas.openxmlformats.org/officeDocument/2006/bibliography" xmlns="http://schemas.openxmlformats.org/officeDocument/2006/bibliography" SelectedStyle="/APASixthEditionOfficeOnline.xsl" StyleName="APA" Version="6"/>
+</file>
+
+<file path=customXml/itemProps1.xml><?xml version="1.0" encoding="utf-8"?>
+<ds:datastoreItem xmlns:ds="http://schemas.openxmlformats.org/officeDocument/2006/customXml" ds:itemID="{99B547D0-FADB-6A4F-BAC4-4B60D0F2D1AC}">
+  <ds:schemaRefs>
+    <ds:schemaRef ds:uri="http://schemas.openxmlformats.org/officeDocument/2006/bibliography"/>
+  </ds:schemaRefs>
+</ds:datastoreItem>
 </file>
</xml_diff>